<commit_message>
Flutter Basic Interview Questions Completed.
</commit_message>
<xml_diff>
--- a/Flutter Interveiw Question/FlutterInterviewQuestions.docx
+++ b/Flutter Interveiw Question/FlutterInterviewQuestions.docx
@@ -2,7 +2,2245 @@
 <file path=word/document.xml><?xml version="1.0" encoding="utf-8"?>
 <w:document xmlns:wpc="http://schemas.microsoft.com/office/word/2010/wordprocessingCanvas" xmlns:cx="http://schemas.microsoft.com/office/drawing/2014/chartex" xmlns:cx1="http://schemas.microsoft.com/office/drawing/2015/9/8/chartex" xmlns:cx2="http://schemas.microsoft.com/office/drawing/2015/10/21/chartex" xmlns:cx3="http://schemas.microsoft.com/office/drawing/2016/5/9/chartex" xmlns:cx4="http://schemas.microsoft.com/office/drawing/2016/5/10/chartex" xmlns:cx5="http://schemas.microsoft.com/office/drawing/2016/5/11/chartex" xmlns:cx6="http://schemas.microsoft.com/office/drawing/2016/5/12/chartex" xmlns:cx7="http://schemas.microsoft.com/office/drawing/2016/5/13/chartex" xmlns:cx8="http://schemas.microsoft.com/office/drawing/2016/5/14/chartex" xmlns:mc="http://schemas.openxmlformats.org/markup-compatibility/2006" xmlns:aink="http://schemas.microsoft.com/office/drawing/2016/ink" xmlns:am3d="http://schemas.microsoft.com/office/drawing/2017/model3d" xmlns:o="urn:schemas-microsoft-com:office:office" xmlns:oel="http://schemas.microsoft.com/office/2019/extlst" xmlns:r="http://schemas.openxmlformats.org/officeDocument/2006/relationships" xmlns:m="http://schemas.openxmlformats.org/officeDocument/2006/math" xmlns:v="urn:schemas-microsoft-com:vml" xmlns:wp14="http://schemas.microsoft.com/office/word/2010/wordprocessingDrawing" xmlns:wp="http://schemas.openxmlformats.org/drawingml/2006/wordprocessingDrawing" xmlns:w10="urn:schemas-microsoft-com:office:word" xmlns:w="http://schemas.openxmlformats.org/wordprocessingml/2006/main" xmlns:w14="http://schemas.microsoft.com/office/word/2010/wordml" xmlns:w15="http://schemas.microsoft.com/office/word/2012/wordml" xmlns:w16cex="http://schemas.microsoft.com/office/word/2018/wordml/cex" xmlns:w16cid="http://schemas.microsoft.com/office/word/2016/wordml/cid" xmlns:w16="http://schemas.microsoft.com/office/word/2018/wordml" xmlns:w16sdtdh="http://schemas.microsoft.com/office/word/2020/wordml/sdtdatahash" xmlns:w16se="http://schemas.microsoft.com/office/word/2015/wordml/symex" xmlns:wpg="http://schemas.microsoft.com/office/word/2010/wordprocessingGroup" xmlns:wpi="http://schemas.microsoft.com/office/word/2010/wordprocessingInk" xmlns:wne="http://schemas.microsoft.com/office/word/2006/wordml" xmlns:wps="http://schemas.microsoft.com/office/word/2010/wordprocessingShape" mc:Ignorable="w14 w15 w16se w16cid w16 w16cex w16sdtdh wp14">
   <w:body>
-    <w:p/>
+    <w:p>
+      <w:pPr>
+        <w:jc w:val="center"/>
+        <w:rPr>
+          <w:lang w:val="en-US"/>
+        </w:rPr>
+      </w:pPr>
+      <w:r>
+        <w:rPr>
+          <w:lang w:val="en-US"/>
+        </w:rPr>
+        <w:t>Flutter Interview Question</w:t>
+      </w:r>
+    </w:p>
+    <w:p>
+      <w:pPr>
+        <w:rPr>
+          <w:b/>
+          <w:bCs/>
+          <w:sz w:val="28"/>
+          <w:szCs w:val="24"/>
+          <w:lang w:val="en-US"/>
+        </w:rPr>
+      </w:pPr>
+      <w:r>
+        <w:rPr>
+          <w:b/>
+          <w:bCs/>
+          <w:sz w:val="28"/>
+          <w:szCs w:val="24"/>
+          <w:lang w:val="en-US"/>
+        </w:rPr>
+        <w:t>What are the Advantages of Flutter</w:t>
+      </w:r>
+    </w:p>
+    <w:p>
+      <w:pPr>
+        <w:pStyle w:val="ListParagraph"/>
+        <w:numPr>
+          <w:ilvl w:val="0"/>
+          <w:numId w:val="1"/>
+        </w:numPr>
+        <w:rPr>
+          <w:lang w:val="en-US"/>
+        </w:rPr>
+      </w:pPr>
+      <w:r>
+        <w:rPr>
+          <w:lang w:val="en-US"/>
+        </w:rPr>
+        <w:t>Hot Reload</w:t>
+      </w:r>
+    </w:p>
+    <w:p>
+      <w:pPr>
+        <w:pStyle w:val="ListParagraph"/>
+        <w:numPr>
+          <w:ilvl w:val="0"/>
+          <w:numId w:val="1"/>
+        </w:numPr>
+        <w:rPr>
+          <w:lang w:val="en-US"/>
+        </w:rPr>
+      </w:pPr>
+      <w:r>
+        <w:rPr>
+          <w:lang w:val="en-US"/>
+        </w:rPr>
+        <w:t>Fast Development</w:t>
+      </w:r>
+    </w:p>
+    <w:p>
+      <w:pPr>
+        <w:pStyle w:val="ListParagraph"/>
+        <w:numPr>
+          <w:ilvl w:val="0"/>
+          <w:numId w:val="1"/>
+        </w:numPr>
+        <w:rPr>
+          <w:lang w:val="en-US"/>
+        </w:rPr>
+      </w:pPr>
+      <w:r>
+        <w:rPr>
+          <w:lang w:val="en-US"/>
+        </w:rPr>
+        <w:t>Screen Reader</w:t>
+      </w:r>
+    </w:p>
+    <w:p>
+      <w:pPr>
+        <w:pStyle w:val="ListParagraph"/>
+        <w:numPr>
+          <w:ilvl w:val="0"/>
+          <w:numId w:val="1"/>
+        </w:numPr>
+        <w:rPr>
+          <w:lang w:val="en-US"/>
+        </w:rPr>
+      </w:pPr>
+      <w:r>
+        <w:rPr>
+          <w:lang w:val="en-US"/>
+        </w:rPr>
+        <w:t>Cross Platform</w:t>
+      </w:r>
+    </w:p>
+    <w:p>
+      <w:pPr>
+        <w:pStyle w:val="ListParagraph"/>
+        <w:numPr>
+          <w:ilvl w:val="0"/>
+          <w:numId w:val="1"/>
+        </w:numPr>
+        <w:rPr>
+          <w:lang w:val="en-US"/>
+        </w:rPr>
+      </w:pPr>
+      <w:r>
+        <w:rPr>
+          <w:lang w:val="en-US"/>
+        </w:rPr>
+        <w:t>Open and Free source</w:t>
+      </w:r>
+    </w:p>
+    <w:p>
+      <w:pPr>
+        <w:pStyle w:val="ListParagraph"/>
+        <w:numPr>
+          <w:ilvl w:val="0"/>
+          <w:numId w:val="1"/>
+        </w:numPr>
+        <w:rPr>
+          <w:lang w:val="en-US"/>
+        </w:rPr>
+      </w:pPr>
+      <w:r>
+        <w:rPr>
+          <w:lang w:val="en-US"/>
+        </w:rPr>
+        <w:t>Themes for Android and IOS</w:t>
+      </w:r>
+    </w:p>
+    <w:p>
+      <w:pPr>
+        <w:rPr>
+          <w:b/>
+          <w:bCs/>
+          <w:sz w:val="28"/>
+          <w:szCs w:val="24"/>
+          <w:lang w:val="en-US"/>
+        </w:rPr>
+      </w:pPr>
+      <w:r>
+        <w:rPr>
+          <w:b/>
+          <w:bCs/>
+          <w:sz w:val="28"/>
+          <w:szCs w:val="24"/>
+          <w:lang w:val="en-US"/>
+        </w:rPr>
+        <w:t>Limitation of Flutter</w:t>
+      </w:r>
+    </w:p>
+    <w:p>
+      <w:pPr>
+        <w:pStyle w:val="ListParagraph"/>
+        <w:numPr>
+          <w:ilvl w:val="0"/>
+          <w:numId w:val="2"/>
+        </w:numPr>
+        <w:rPr>
+          <w:lang w:val="en-US"/>
+        </w:rPr>
+      </w:pPr>
+      <w:r>
+        <w:rPr>
+          <w:lang w:val="en-US"/>
+        </w:rPr>
+        <w:t>Third Party Libraries are limited</w:t>
+      </w:r>
+    </w:p>
+    <w:p>
+      <w:pPr>
+        <w:pStyle w:val="ListParagraph"/>
+        <w:numPr>
+          <w:ilvl w:val="0"/>
+          <w:numId w:val="2"/>
+        </w:numPr>
+        <w:rPr>
+          <w:lang w:val="en-US"/>
+        </w:rPr>
+      </w:pPr>
+      <w:r>
+        <w:rPr>
+          <w:lang w:val="en-US"/>
+        </w:rPr>
+        <w:t>Lack of Overall Support</w:t>
+      </w:r>
+    </w:p>
+    <w:p>
+      <w:pPr>
+        <w:rPr>
+          <w:b/>
+          <w:bCs/>
+          <w:sz w:val="28"/>
+          <w:szCs w:val="24"/>
+          <w:lang w:val="en-US"/>
+        </w:rPr>
+      </w:pPr>
+      <w:r>
+        <w:rPr>
+          <w:b/>
+          <w:bCs/>
+          <w:sz w:val="28"/>
+          <w:szCs w:val="24"/>
+          <w:lang w:val="en-US"/>
+        </w:rPr>
+        <w:t>Different Build on Flutter</w:t>
+      </w:r>
+    </w:p>
+    <w:p>
+      <w:pPr>
+        <w:pStyle w:val="ListParagraph"/>
+        <w:numPr>
+          <w:ilvl w:val="0"/>
+          <w:numId w:val="3"/>
+        </w:numPr>
+        <w:jc w:val="both"/>
+      </w:pPr>
+      <w:r>
+        <w:rPr>
+          <w:lang w:val="en-US"/>
+        </w:rPr>
+        <w:t xml:space="preserve">Debug </w:t>
+      </w:r>
+      <w:proofErr w:type="gramStart"/>
+      <w:r>
+        <w:rPr>
+          <w:lang w:val="en-US"/>
+        </w:rPr>
+        <w:t>Mode</w:t>
+      </w:r>
+      <w:r>
+        <w:rPr>
+          <w:lang w:val="en-US"/>
+        </w:rPr>
+        <w:t xml:space="preserve"> :</w:t>
+      </w:r>
+      <w:proofErr w:type="gramEnd"/>
+      <w:r>
+        <w:rPr>
+          <w:lang w:val="en-US"/>
+        </w:rPr>
+        <w:t xml:space="preserve">- </w:t>
+      </w:r>
+      <w:r>
+        <w:t>This mode enables debugging of apps on a physical device, emulator, or simulator. Assertions and service extensions are enabled here. Quick deployment is then achieved by optimizing compilation</w:t>
+      </w:r>
+    </w:p>
+    <w:p>
+      <w:pPr>
+        <w:pStyle w:val="ListParagraph"/>
+      </w:pPr>
+    </w:p>
+    <w:p>
+      <w:pPr>
+        <w:pStyle w:val="ListParagraph"/>
+        <w:numPr>
+          <w:ilvl w:val="0"/>
+          <w:numId w:val="4"/>
+        </w:numPr>
+        <w:rPr>
+          <w:lang w:val="en-US"/>
+        </w:rPr>
+      </w:pPr>
+      <w:r>
+        <w:rPr>
+          <w:lang w:val="en-US"/>
+        </w:rPr>
+        <w:t xml:space="preserve">Profile </w:t>
+      </w:r>
+      <w:proofErr w:type="gramStart"/>
+      <w:r>
+        <w:rPr>
+          <w:lang w:val="en-US"/>
+        </w:rPr>
+        <w:t>Mode</w:t>
+      </w:r>
+      <w:r>
+        <w:rPr>
+          <w:lang w:val="en-US"/>
+        </w:rPr>
+        <w:t>:-</w:t>
+      </w:r>
+      <w:proofErr w:type="gramEnd"/>
+      <w:r>
+        <w:rPr>
+          <w:lang w:val="en-US"/>
+        </w:rPr>
+        <w:t xml:space="preserve"> </w:t>
+      </w:r>
+      <w:r>
+        <w:rPr>
+          <w:lang w:val="en-US"/>
+        </w:rPr>
+        <w:t xml:space="preserve"> </w:t>
+      </w:r>
+      <w:r>
+        <w:rPr>
+          <w:lang w:val="en-US"/>
+        </w:rPr>
+        <w:t>In this mode, some debugging abilities are maintained, enough to analyze the app's performance while testing.  Tracing and some extensions are enabled in this case. On emulators and simulators, profile mode is disabled since their behavior does not reproduce real-world performance. The following command can be used to compile the profile mode</w:t>
+      </w:r>
+      <w:r>
+        <w:rPr>
+          <w:b/>
+          <w:bCs/>
+          <w:lang w:val="en-US"/>
+        </w:rPr>
+        <w:t xml:space="preserve"> flutter run --profile</w:t>
+      </w:r>
+      <w:r>
+        <w:rPr>
+          <w:lang w:val="en-US"/>
+        </w:rPr>
+        <w:t xml:space="preserve"> </w:t>
+      </w:r>
+      <w:r>
+        <w:rPr>
+          <w:lang w:val="en-US"/>
+        </w:rPr>
+        <w:br/>
+      </w:r>
+    </w:p>
+    <w:p>
+      <w:pPr>
+        <w:pStyle w:val="ListParagraph"/>
+        <w:numPr>
+          <w:ilvl w:val="0"/>
+          <w:numId w:val="3"/>
+        </w:numPr>
+        <w:jc w:val="both"/>
+        <w:rPr>
+          <w:b/>
+          <w:bCs/>
+          <w:lang w:val="en-US"/>
+        </w:rPr>
+      </w:pPr>
+      <w:r>
+        <w:rPr>
+          <w:lang w:val="en-US"/>
+        </w:rPr>
+        <w:t xml:space="preserve">Release </w:t>
+      </w:r>
+      <w:proofErr w:type="gramStart"/>
+      <w:r>
+        <w:rPr>
+          <w:lang w:val="en-US"/>
+        </w:rPr>
+        <w:t>Mode:-</w:t>
+      </w:r>
+      <w:proofErr w:type="gramEnd"/>
+      <w:r>
+        <w:rPr>
+          <w:lang w:val="en-US"/>
+        </w:rPr>
+        <w:t xml:space="preserve"> </w:t>
+      </w:r>
+      <w:r>
+        <w:rPr>
+          <w:lang w:val="en-US"/>
+        </w:rPr>
+        <w:t xml:space="preserve">When deploying the app, this mode is used to minimize the size of the footprint and maximize optimization. Debugging, assertions and service extensions are disabled here. Faster startup, faster execution, and less size are its key features. The following command can be used to compile the release mode: </w:t>
+      </w:r>
+      <w:r>
+        <w:rPr>
+          <w:b/>
+          <w:bCs/>
+          <w:lang w:val="en-US"/>
+        </w:rPr>
+        <w:t xml:space="preserve">flutter run --release   </w:t>
+      </w:r>
+    </w:p>
+    <w:p>
+      <w:pPr>
+        <w:rPr>
+          <w:b/>
+          <w:bCs/>
+          <w:lang w:val="en-US"/>
+        </w:rPr>
+      </w:pPr>
+      <w:r>
+        <w:rPr>
+          <w:b/>
+          <w:bCs/>
+          <w:lang w:val="en-US"/>
+        </w:rPr>
+        <w:br/>
+      </w:r>
+      <w:r>
+        <w:rPr>
+          <w:b/>
+          <w:bCs/>
+          <w:sz w:val="28"/>
+          <w:szCs w:val="24"/>
+          <w:lang w:val="en-US"/>
+        </w:rPr>
+        <w:t>What is Widget in flutter</w:t>
+      </w:r>
+    </w:p>
+    <w:p>
+      <w:pPr>
+        <w:jc w:val="both"/>
+        <w:rPr>
+          <w:lang w:val="en-US"/>
+        </w:rPr>
+      </w:pPr>
+      <w:r>
+        <w:rPr>
+          <w:lang w:val="en-US"/>
+        </w:rPr>
+        <w:t>Widgets are the central class hierarchy in the Flutter framework. A widget is an immutable description of part of a user interface. Widgets can be inflated into elements, which manage the underlying render tree. Widgets themselves have no mutable state (all their fields must be final</w:t>
+      </w:r>
+      <w:r>
+        <w:rPr>
+          <w:lang w:val="en-US"/>
+        </w:rPr>
+        <w:t>)</w:t>
+      </w:r>
+    </w:p>
+    <w:p>
+      <w:pPr>
+        <w:rPr>
+          <w:lang w:val="en-US"/>
+        </w:rPr>
+      </w:pPr>
+      <w:r>
+        <w:rPr>
+          <w:b/>
+          <w:bCs/>
+          <w:sz w:val="28"/>
+          <w:szCs w:val="24"/>
+          <w:lang w:val="en-US"/>
+        </w:rPr>
+        <w:t>Types of Widgets in Flutter</w:t>
+      </w:r>
+      <w:r>
+        <w:rPr>
+          <w:b/>
+          <w:bCs/>
+          <w:lang w:val="en-US"/>
+        </w:rPr>
+        <w:br/>
+      </w:r>
+      <w:r>
+        <w:rPr>
+          <w:b/>
+          <w:bCs/>
+          <w:lang w:val="en-US"/>
+        </w:rPr>
+        <w:br/>
+      </w:r>
+      <w:r>
+        <w:rPr>
+          <w:b/>
+          <w:bCs/>
+          <w:lang w:val="en-US"/>
+        </w:rPr>
+        <w:t>Stateless Widget</w:t>
+      </w:r>
+      <w:r>
+        <w:rPr>
+          <w:lang w:val="en-US"/>
+        </w:rPr>
+        <w:t>: A widget that does nothing is a Stateless Widget. In essence, they are static and don’t store any state.   Thus, they don't save values that may change.</w:t>
+      </w:r>
+    </w:p>
+    <w:p>
+      <w:pPr>
+        <w:rPr>
+          <w:lang w:val="en-US"/>
+        </w:rPr>
+      </w:pPr>
+      <w:r>
+        <w:rPr>
+          <w:b/>
+          <w:bCs/>
+          <w:lang w:val="en-US"/>
+        </w:rPr>
+        <w:t>Stateful Widget</w:t>
+      </w:r>
+      <w:r>
+        <w:rPr>
+          <w:lang w:val="en-US"/>
+        </w:rPr>
+        <w:t>: A widget that does anything is a Stateful Widget. Stateful widgets are dynamic by nature, which means they can monitor changes and update the UI accordingly.</w:t>
+      </w:r>
+      <w:r>
+        <w:rPr>
+          <w:lang w:val="en-US"/>
+        </w:rPr>
+        <w:br/>
+      </w:r>
+    </w:p>
+    <w:p>
+      <w:pPr>
+        <w:rPr>
+          <w:b/>
+          <w:bCs/>
+          <w:lang w:val="en-US"/>
+        </w:rPr>
+      </w:pPr>
+      <w:r>
+        <w:rPr>
+          <w:noProof/>
+        </w:rPr>
+        <w:lastRenderedPageBreak/>
+        <w:drawing>
+          <wp:inline distT="0" distB="0" distL="0" distR="0" wp14:anchorId="1F39CBD0" wp14:editId="73B1B4D9">
+            <wp:extent cx="5728970" cy="2346325"/>
+            <wp:effectExtent l="0" t="0" r="5080" b="0"/>
+            <wp:docPr id="1" name="Picture 1" descr="Flutter: Stateful Widgets vs Stateless Widgets | by Yogita Kumar | Level Up  Coding"/>
+            <wp:cNvGraphicFramePr>
+              <a:graphicFrameLocks xmlns:a="http://schemas.openxmlformats.org/drawingml/2006/main" noChangeAspect="1"/>
+            </wp:cNvGraphicFramePr>
+            <a:graphic xmlns:a="http://schemas.openxmlformats.org/drawingml/2006/main">
+              <a:graphicData uri="http://schemas.openxmlformats.org/drawingml/2006/picture">
+                <pic:pic xmlns:pic="http://schemas.openxmlformats.org/drawingml/2006/picture">
+                  <pic:nvPicPr>
+                    <pic:cNvPr id="0" name="Picture 1" descr="Flutter: Stateful Widgets vs Stateless Widgets | by Yogita Kumar | Level Up  Coding"/>
+                    <pic:cNvPicPr>
+                      <a:picLocks noChangeAspect="1" noChangeArrowheads="1"/>
+                    </pic:cNvPicPr>
+                  </pic:nvPicPr>
+                  <pic:blipFill>
+                    <a:blip r:embed="rId5">
+                      <a:extLst>
+                        <a:ext uri="{28A0092B-C50C-407E-A947-70E740481C1C}">
+                          <a14:useLocalDpi xmlns:a14="http://schemas.microsoft.com/office/drawing/2010/main" val="0"/>
+                        </a:ext>
+                      </a:extLst>
+                    </a:blip>
+                    <a:srcRect/>
+                    <a:stretch>
+                      <a:fillRect/>
+                    </a:stretch>
+                  </pic:blipFill>
+                  <pic:spPr bwMode="auto">
+                    <a:xfrm>
+                      <a:off x="0" y="0"/>
+                      <a:ext cx="5728970" cy="2346325"/>
+                    </a:xfrm>
+                    <a:prstGeom prst="rect">
+                      <a:avLst/>
+                    </a:prstGeom>
+                    <a:noFill/>
+                    <a:ln>
+                      <a:noFill/>
+                    </a:ln>
+                  </pic:spPr>
+                </pic:pic>
+              </a:graphicData>
+            </a:graphic>
+          </wp:inline>
+        </w:drawing>
+      </w:r>
+      <w:r>
+        <w:rPr>
+          <w:lang w:val="en-US"/>
+        </w:rPr>
+        <w:br/>
+      </w:r>
+      <w:r>
+        <w:rPr>
+          <w:lang w:val="en-US"/>
+        </w:rPr>
+        <w:br/>
+      </w:r>
+      <w:r>
+        <w:rPr>
+          <w:b/>
+          <w:bCs/>
+          <w:sz w:val="28"/>
+          <w:szCs w:val="24"/>
+          <w:lang w:val="en-US"/>
+        </w:rPr>
+        <w:t>Explain Container class in Flutter</w:t>
+      </w:r>
+      <w:r>
+        <w:rPr>
+          <w:b/>
+          <w:bCs/>
+          <w:lang w:val="en-US"/>
+        </w:rPr>
+        <w:br/>
+      </w:r>
+      <w:r>
+        <w:rPr>
+          <w:b/>
+          <w:bCs/>
+          <w:lang w:val="en-US"/>
+        </w:rPr>
+        <w:br/>
+      </w:r>
+      <w:r>
+        <w:rPr>
+          <w:noProof/>
+        </w:rPr>
+        <w:drawing>
+          <wp:inline distT="0" distB="0" distL="0" distR="0" wp14:anchorId="7CBDE2C9" wp14:editId="72F28594">
+            <wp:extent cx="5827395" cy="3349127"/>
+            <wp:effectExtent l="0" t="0" r="1905" b="3810"/>
+            <wp:docPr id="3" name="Picture 3"/>
+            <wp:cNvGraphicFramePr>
+              <a:graphicFrameLocks xmlns:a="http://schemas.openxmlformats.org/drawingml/2006/main" noChangeAspect="1"/>
+            </wp:cNvGraphicFramePr>
+            <a:graphic xmlns:a="http://schemas.openxmlformats.org/drawingml/2006/main">
+              <a:graphicData uri="http://schemas.openxmlformats.org/drawingml/2006/picture">
+                <pic:pic xmlns:pic="http://schemas.openxmlformats.org/drawingml/2006/picture">
+                  <pic:nvPicPr>
+                    <pic:cNvPr id="0" name="Picture 5"/>
+                    <pic:cNvPicPr>
+                      <a:picLocks noChangeAspect="1" noChangeArrowheads="1"/>
+                    </pic:cNvPicPr>
+                  </pic:nvPicPr>
+                  <pic:blipFill>
+                    <a:blip r:embed="rId6">
+                      <a:extLst>
+                        <a:ext uri="{28A0092B-C50C-407E-A947-70E740481C1C}">
+                          <a14:useLocalDpi xmlns:a14="http://schemas.microsoft.com/office/drawing/2010/main" val="0"/>
+                        </a:ext>
+                      </a:extLst>
+                    </a:blip>
+                    <a:srcRect/>
+                    <a:stretch>
+                      <a:fillRect/>
+                    </a:stretch>
+                  </pic:blipFill>
+                  <pic:spPr bwMode="auto">
+                    <a:xfrm>
+                      <a:off x="0" y="0"/>
+                      <a:ext cx="5843637" cy="3358461"/>
+                    </a:xfrm>
+                    <a:prstGeom prst="rect">
+                      <a:avLst/>
+                    </a:prstGeom>
+                    <a:noFill/>
+                    <a:ln>
+                      <a:noFill/>
+                    </a:ln>
+                  </pic:spPr>
+                </pic:pic>
+              </a:graphicData>
+            </a:graphic>
+          </wp:inline>
+        </w:drawing>
+      </w:r>
+    </w:p>
+    <w:p>
+      <w:pPr>
+        <w:jc w:val="both"/>
+        <w:rPr>
+          <w:lang w:val="en-US"/>
+        </w:rPr>
+      </w:pPr>
+      <w:r>
+        <w:rPr>
+          <w:lang w:val="en-US"/>
+        </w:rPr>
+        <w:t xml:space="preserve">Container class in flutter is a convenience widget that combines common painting, positioning, and sizing of widgets. A Container class can be used to store one or more widgets and position them on the screen according to our convenience. Basically, a container is like a box to store contents. A basic container element that stores a widget has a margin, which separates the present container from other contents. The total container can be given a border of different shapes, for example, rounded rectangles, etc. A container surrounds its child with padding and then applies additional constraints to the padded extent (incorporating the width and height as </w:t>
+      </w:r>
+      <w:proofErr w:type="gramStart"/>
+      <w:r>
+        <w:rPr>
+          <w:lang w:val="en-US"/>
+        </w:rPr>
+        <w:t>constraints, if</w:t>
+      </w:r>
+      <w:proofErr w:type="gramEnd"/>
+      <w:r>
+        <w:rPr>
+          <w:lang w:val="en-US"/>
+        </w:rPr>
+        <w:t xml:space="preserve"> either is non-null).</w:t>
+      </w:r>
+    </w:p>
+    <w:p>
+      <w:pPr>
+        <w:jc w:val="both"/>
+        <w:rPr>
+          <w:lang w:val="en-US"/>
+        </w:rPr>
+      </w:pPr>
+    </w:p>
+    <w:p>
+      <w:pPr>
+        <w:jc w:val="both"/>
+        <w:rPr>
+          <w:lang w:val="en-US"/>
+        </w:rPr>
+      </w:pPr>
+    </w:p>
+    <w:p>
+      <w:pPr>
+        <w:rPr>
+          <w:lang w:val="en-US"/>
+        </w:rPr>
+      </w:pPr>
+    </w:p>
+    <w:p>
+      <w:pPr>
+        <w:rPr>
+          <w:lang w:val="en-US"/>
+        </w:rPr>
+      </w:pPr>
+      <w:r>
+        <w:rPr>
+          <w:b/>
+          <w:bCs/>
+          <w:sz w:val="28"/>
+          <w:szCs w:val="24"/>
+          <w:lang w:val="en-US"/>
+        </w:rPr>
+        <w:lastRenderedPageBreak/>
+        <w:t>Flutter Architecture</w:t>
+      </w:r>
+      <w:r>
+        <w:rPr>
+          <w:lang w:val="en-US"/>
+        </w:rPr>
+        <w:br/>
+      </w:r>
+      <w:r>
+        <w:rPr>
+          <w:noProof/>
+        </w:rPr>
+        <w:drawing>
+          <wp:inline distT="0" distB="0" distL="0" distR="0" wp14:anchorId="7E45A316" wp14:editId="3858A745">
+            <wp:extent cx="5731510" cy="6367780"/>
+            <wp:effectExtent l="0" t="0" r="2540" b="0"/>
+            <wp:docPr id="4" name="Picture 4"/>
+            <wp:cNvGraphicFramePr>
+              <a:graphicFrameLocks xmlns:a="http://schemas.openxmlformats.org/drawingml/2006/main" noChangeAspect="1"/>
+            </wp:cNvGraphicFramePr>
+            <a:graphic xmlns:a="http://schemas.openxmlformats.org/drawingml/2006/main">
+              <a:graphicData uri="http://schemas.openxmlformats.org/drawingml/2006/picture">
+                <pic:pic xmlns:pic="http://schemas.openxmlformats.org/drawingml/2006/picture">
+                  <pic:nvPicPr>
+                    <pic:cNvPr id="0" name="Picture 7"/>
+                    <pic:cNvPicPr>
+                      <a:picLocks noChangeAspect="1" noChangeArrowheads="1"/>
+                    </pic:cNvPicPr>
+                  </pic:nvPicPr>
+                  <pic:blipFill>
+                    <a:blip r:embed="rId7">
+                      <a:extLst>
+                        <a:ext uri="{28A0092B-C50C-407E-A947-70E740481C1C}">
+                          <a14:useLocalDpi xmlns:a14="http://schemas.microsoft.com/office/drawing/2010/main" val="0"/>
+                        </a:ext>
+                      </a:extLst>
+                    </a:blip>
+                    <a:srcRect/>
+                    <a:stretch>
+                      <a:fillRect/>
+                    </a:stretch>
+                  </pic:blipFill>
+                  <pic:spPr bwMode="auto">
+                    <a:xfrm>
+                      <a:off x="0" y="0"/>
+                      <a:ext cx="5731510" cy="6367780"/>
+                    </a:xfrm>
+                    <a:prstGeom prst="rect">
+                      <a:avLst/>
+                    </a:prstGeom>
+                    <a:noFill/>
+                    <a:ln>
+                      <a:noFill/>
+                    </a:ln>
+                  </pic:spPr>
+                </pic:pic>
+              </a:graphicData>
+            </a:graphic>
+          </wp:inline>
+        </w:drawing>
+      </w:r>
+      <w:r>
+        <w:rPr>
+          <w:lang w:val="en-US"/>
+        </w:rPr>
+        <w:br/>
+      </w:r>
+      <w:r>
+        <w:rPr>
+          <w:b/>
+          <w:bCs/>
+          <w:lang w:val="en-US"/>
+        </w:rPr>
+        <w:br/>
+      </w:r>
+      <w:r>
+        <w:rPr>
+          <w:b/>
+          <w:bCs/>
+          <w:lang w:val="en-US"/>
+        </w:rPr>
+        <w:t xml:space="preserve">Upper layers: </w:t>
+      </w:r>
+      <w:r>
+        <w:rPr>
+          <w:lang w:val="en-US"/>
+        </w:rPr>
+        <w:t xml:space="preserve">The Dart-based platform that takes care of app widgets, gestures, animations, illustrations, and </w:t>
+      </w:r>
+      <w:proofErr w:type="gramStart"/>
+      <w:r>
+        <w:rPr>
+          <w:lang w:val="en-US"/>
+        </w:rPr>
+        <w:t>materials;</w:t>
+      </w:r>
+      <w:proofErr w:type="gramEnd"/>
+    </w:p>
+    <w:p>
+      <w:pPr>
+        <w:rPr>
+          <w:lang w:val="en-US"/>
+        </w:rPr>
+      </w:pPr>
+      <w:r>
+        <w:rPr>
+          <w:b/>
+          <w:bCs/>
+          <w:lang w:val="en-US"/>
+        </w:rPr>
+        <w:t>Flutter engine:</w:t>
+      </w:r>
+      <w:r>
+        <w:rPr>
+          <w:lang w:val="en-US"/>
+        </w:rPr>
+        <w:t xml:space="preserve"> Handles the display and formatting of text.</w:t>
+      </w:r>
+    </w:p>
+    <w:p>
+      <w:pPr>
+        <w:rPr>
+          <w:lang w:val="en-US"/>
+        </w:rPr>
+      </w:pPr>
+      <w:r>
+        <w:rPr>
+          <w:b/>
+          <w:bCs/>
+          <w:lang w:val="en-US"/>
+        </w:rPr>
+        <w:t>Built-in service:</w:t>
+      </w:r>
+      <w:r>
+        <w:rPr>
+          <w:lang w:val="en-US"/>
+        </w:rPr>
+        <w:t xml:space="preserve"> Used for the management of plugins, packages, and event loops</w:t>
+      </w:r>
+      <w:r>
+        <w:rPr>
+          <w:lang w:val="en-US"/>
+        </w:rPr>
+        <w:br/>
+      </w:r>
+      <w:r>
+        <w:rPr>
+          <w:lang w:val="en-US"/>
+        </w:rPr>
+        <w:br/>
+      </w:r>
+    </w:p>
+    <w:p>
+      <w:pPr>
+        <w:rPr>
+          <w:lang w:val="en-US"/>
+        </w:rPr>
+      </w:pPr>
+    </w:p>
+    <w:p>
+      <w:pPr>
+        <w:rPr>
+          <w:lang w:val="en-US"/>
+        </w:rPr>
+      </w:pPr>
+    </w:p>
+    <w:p>
+      <w:pPr>
+        <w:rPr>
+          <w:b/>
+          <w:bCs/>
+          <w:sz w:val="28"/>
+          <w:szCs w:val="24"/>
+          <w:lang w:val="en-US"/>
+        </w:rPr>
+      </w:pPr>
+      <w:r>
+        <w:rPr>
+          <w:b/>
+          <w:bCs/>
+          <w:sz w:val="28"/>
+          <w:szCs w:val="24"/>
+          <w:lang w:val="en-US"/>
+        </w:rPr>
+        <w:lastRenderedPageBreak/>
+        <w:t>F</w:t>
+      </w:r>
+      <w:r>
+        <w:rPr>
+          <w:b/>
+          <w:bCs/>
+          <w:sz w:val="28"/>
+          <w:szCs w:val="24"/>
+          <w:lang w:val="en-US"/>
+        </w:rPr>
+        <w:t>lutter widget</w:t>
+      </w:r>
+      <w:r>
+        <w:rPr>
+          <w:b/>
+          <w:bCs/>
+          <w:sz w:val="28"/>
+          <w:szCs w:val="24"/>
+          <w:lang w:val="en-US"/>
+        </w:rPr>
+        <w:br/>
+      </w:r>
+      <w:r>
+        <w:rPr>
+          <w:b/>
+          <w:bCs/>
+          <w:sz w:val="28"/>
+          <w:szCs w:val="24"/>
+          <w:lang w:val="en-US"/>
+        </w:rPr>
+        <w:br/>
+      </w:r>
+      <w:r>
+        <w:rPr>
+          <w:noProof/>
+        </w:rPr>
+        <w:drawing>
+          <wp:inline distT="0" distB="0" distL="0" distR="0" wp14:anchorId="05038845" wp14:editId="37799B5E">
+            <wp:extent cx="5056505" cy="5200015"/>
+            <wp:effectExtent l="0" t="0" r="0" b="635"/>
+            <wp:docPr id="5" name="Picture 5"/>
+            <wp:cNvGraphicFramePr>
+              <a:graphicFrameLocks xmlns:a="http://schemas.openxmlformats.org/drawingml/2006/main" noChangeAspect="1"/>
+            </wp:cNvGraphicFramePr>
+            <a:graphic xmlns:a="http://schemas.openxmlformats.org/drawingml/2006/main">
+              <a:graphicData uri="http://schemas.openxmlformats.org/drawingml/2006/picture">
+                <pic:pic xmlns:pic="http://schemas.openxmlformats.org/drawingml/2006/picture">
+                  <pic:nvPicPr>
+                    <pic:cNvPr id="0" name="Picture 9"/>
+                    <pic:cNvPicPr>
+                      <a:picLocks noChangeAspect="1" noChangeArrowheads="1"/>
+                    </pic:cNvPicPr>
+                  </pic:nvPicPr>
+                  <pic:blipFill>
+                    <a:blip r:embed="rId8">
+                      <a:extLst>
+                        <a:ext uri="{28A0092B-C50C-407E-A947-70E740481C1C}">
+                          <a14:useLocalDpi xmlns:a14="http://schemas.microsoft.com/office/drawing/2010/main" val="0"/>
+                        </a:ext>
+                      </a:extLst>
+                    </a:blip>
+                    <a:srcRect/>
+                    <a:stretch>
+                      <a:fillRect/>
+                    </a:stretch>
+                  </pic:blipFill>
+                  <pic:spPr bwMode="auto">
+                    <a:xfrm>
+                      <a:off x="0" y="0"/>
+                      <a:ext cx="5056505" cy="5200015"/>
+                    </a:xfrm>
+                    <a:prstGeom prst="rect">
+                      <a:avLst/>
+                    </a:prstGeom>
+                    <a:noFill/>
+                    <a:ln>
+                      <a:noFill/>
+                    </a:ln>
+                  </pic:spPr>
+                </pic:pic>
+              </a:graphicData>
+            </a:graphic>
+          </wp:inline>
+        </w:drawing>
+      </w:r>
+    </w:p>
+    <w:p>
+      <w:pPr>
+        <w:rPr>
+          <w:b/>
+          <w:bCs/>
+          <w:sz w:val="28"/>
+          <w:szCs w:val="24"/>
+          <w:lang w:val="en-US"/>
+        </w:rPr>
+      </w:pPr>
+      <w:r>
+        <w:rPr>
+          <w:b/>
+          <w:bCs/>
+          <w:sz w:val="28"/>
+          <w:szCs w:val="24"/>
+          <w:lang w:val="en-US"/>
+        </w:rPr>
+        <w:t xml:space="preserve">Write the difference between </w:t>
+      </w:r>
+      <w:proofErr w:type="spellStart"/>
+      <w:proofErr w:type="gramStart"/>
+      <w:r>
+        <w:rPr>
+          <w:b/>
+          <w:bCs/>
+          <w:sz w:val="28"/>
+          <w:szCs w:val="24"/>
+          <w:lang w:val="en-US"/>
+        </w:rPr>
+        <w:t>runApp</w:t>
+      </w:r>
+      <w:proofErr w:type="spellEnd"/>
+      <w:r>
+        <w:rPr>
+          <w:b/>
+          <w:bCs/>
+          <w:sz w:val="28"/>
+          <w:szCs w:val="24"/>
+          <w:lang w:val="en-US"/>
+        </w:rPr>
+        <w:t>(</w:t>
+      </w:r>
+      <w:proofErr w:type="gramEnd"/>
+      <w:r>
+        <w:rPr>
+          <w:b/>
+          <w:bCs/>
+          <w:sz w:val="28"/>
+          <w:szCs w:val="24"/>
+          <w:lang w:val="en-US"/>
+        </w:rPr>
+        <w:t>) and main() in flutter.</w:t>
+      </w:r>
+    </w:p>
+    <w:p>
+      <w:pPr>
+        <w:rPr>
+          <w:lang w:val="en-US"/>
+        </w:rPr>
+      </w:pPr>
+      <w:proofErr w:type="gramStart"/>
+      <w:r>
+        <w:rPr>
+          <w:lang w:val="en-US"/>
+        </w:rPr>
+        <w:t>main(</w:t>
+      </w:r>
+      <w:proofErr w:type="gramEnd"/>
+      <w:r>
+        <w:rPr>
+          <w:lang w:val="en-US"/>
+        </w:rPr>
+        <w:t xml:space="preserve">): This function starts the program. Flutter does not allow us to write any program without the </w:t>
+      </w:r>
+      <w:proofErr w:type="gramStart"/>
+      <w:r>
+        <w:rPr>
+          <w:lang w:val="en-US"/>
+        </w:rPr>
+        <w:t>main(</w:t>
+      </w:r>
+      <w:proofErr w:type="gramEnd"/>
+      <w:r>
+        <w:rPr>
+          <w:lang w:val="en-US"/>
+        </w:rPr>
+        <w:t xml:space="preserve">) function.  </w:t>
+      </w:r>
+    </w:p>
+    <w:p>
+      <w:pPr>
+        <w:rPr>
+          <w:lang w:val="en-US"/>
+        </w:rPr>
+      </w:pPr>
+      <w:proofErr w:type="spellStart"/>
+      <w:proofErr w:type="gramStart"/>
+      <w:r>
+        <w:rPr>
+          <w:lang w:val="en-US"/>
+        </w:rPr>
+        <w:t>runApp</w:t>
+      </w:r>
+      <w:proofErr w:type="spellEnd"/>
+      <w:r>
+        <w:rPr>
+          <w:lang w:val="en-US"/>
+        </w:rPr>
+        <w:t>(</w:t>
+      </w:r>
+      <w:proofErr w:type="gramEnd"/>
+      <w:r>
+        <w:rPr>
+          <w:lang w:val="en-US"/>
+        </w:rPr>
+        <w:t xml:space="preserve">): Using </w:t>
+      </w:r>
+      <w:proofErr w:type="spellStart"/>
+      <w:r>
+        <w:rPr>
+          <w:lang w:val="en-US"/>
+        </w:rPr>
+        <w:t>runApp</w:t>
+      </w:r>
+      <w:proofErr w:type="spellEnd"/>
+      <w:r>
+        <w:rPr>
+          <w:lang w:val="en-US"/>
+        </w:rPr>
+        <w:t>(), you are able to return the widgets that are connected to the screen as a root of the widget tree that will be rendered on the screen. This function is called in the main function, which is the driver of the app</w:t>
+      </w:r>
+      <w:r>
+        <w:rPr>
+          <w:lang w:val="en-US"/>
+        </w:rPr>
+        <w:br/>
+      </w:r>
+      <w:r>
+        <w:rPr>
+          <w:lang w:val="en-US"/>
+        </w:rPr>
+        <w:br/>
+      </w:r>
+      <w:r>
+        <w:rPr>
+          <w:b/>
+          <w:bCs/>
+          <w:sz w:val="28"/>
+          <w:szCs w:val="24"/>
+          <w:lang w:val="en-US"/>
+        </w:rPr>
+        <w:t xml:space="preserve">When to use </w:t>
+      </w:r>
+      <w:proofErr w:type="spellStart"/>
+      <w:r>
+        <w:rPr>
+          <w:b/>
+          <w:bCs/>
+          <w:sz w:val="28"/>
+          <w:szCs w:val="24"/>
+          <w:lang w:val="en-US"/>
+        </w:rPr>
+        <w:t>mainAxisAlignment</w:t>
+      </w:r>
+      <w:proofErr w:type="spellEnd"/>
+      <w:r>
+        <w:rPr>
+          <w:b/>
+          <w:bCs/>
+          <w:sz w:val="28"/>
+          <w:szCs w:val="24"/>
+          <w:lang w:val="en-US"/>
+        </w:rPr>
+        <w:t xml:space="preserve"> and </w:t>
+      </w:r>
+      <w:proofErr w:type="spellStart"/>
+      <w:r>
+        <w:rPr>
+          <w:b/>
+          <w:bCs/>
+          <w:sz w:val="28"/>
+          <w:szCs w:val="24"/>
+          <w:lang w:val="en-US"/>
+        </w:rPr>
+        <w:t>crossAxisAlignment</w:t>
+      </w:r>
+      <w:proofErr w:type="spellEnd"/>
+      <w:r>
+        <w:rPr>
+          <w:b/>
+          <w:bCs/>
+          <w:sz w:val="28"/>
+          <w:szCs w:val="24"/>
+          <w:lang w:val="en-US"/>
+        </w:rPr>
+        <w:t>.</w:t>
+      </w:r>
+    </w:p>
+    <w:p>
+      <w:pPr>
+        <w:rPr>
+          <w:lang w:val="en-US"/>
+        </w:rPr>
+      </w:pPr>
+      <w:r>
+        <w:rPr>
+          <w:lang w:val="en-US"/>
+        </w:rPr>
+        <w:t xml:space="preserve">The </w:t>
+      </w:r>
+      <w:proofErr w:type="spellStart"/>
+      <w:r>
+        <w:rPr>
+          <w:lang w:val="en-US"/>
+        </w:rPr>
+        <w:t>mainAxisAlignment</w:t>
+      </w:r>
+      <w:proofErr w:type="spellEnd"/>
+      <w:r>
+        <w:rPr>
+          <w:lang w:val="en-US"/>
+        </w:rPr>
+        <w:t xml:space="preserve"> is how items are aligned on that axis, whereas </w:t>
+      </w:r>
+      <w:proofErr w:type="spellStart"/>
+      <w:r>
+        <w:rPr>
+          <w:lang w:val="en-US"/>
+        </w:rPr>
+        <w:t>crossAxisAlignment</w:t>
+      </w:r>
+      <w:proofErr w:type="spellEnd"/>
+      <w:r>
+        <w:rPr>
+          <w:lang w:val="en-US"/>
+        </w:rPr>
+        <w:t xml:space="preserve"> is how items are aligned on the other axis. Row and column widgets can align their children according to our preferences using the </w:t>
+      </w:r>
+      <w:proofErr w:type="spellStart"/>
+      <w:r>
+        <w:rPr>
+          <w:lang w:val="en-US"/>
+        </w:rPr>
+        <w:t>crossAxisAlignment</w:t>
+      </w:r>
+      <w:proofErr w:type="spellEnd"/>
+      <w:r>
+        <w:rPr>
+          <w:lang w:val="en-US"/>
+        </w:rPr>
+        <w:t xml:space="preserve"> and the </w:t>
+      </w:r>
+      <w:proofErr w:type="spellStart"/>
+      <w:r>
+        <w:rPr>
+          <w:lang w:val="en-US"/>
+        </w:rPr>
+        <w:t>mainAxisAlignment</w:t>
+      </w:r>
+      <w:proofErr w:type="spellEnd"/>
+      <w:r>
+        <w:rPr>
+          <w:lang w:val="en-US"/>
+        </w:rPr>
+        <w:t xml:space="preserve"> properties.  </w:t>
+      </w:r>
+    </w:p>
+    <w:p>
+      <w:pPr>
+        <w:rPr>
+          <w:lang w:val="en-US"/>
+        </w:rPr>
+      </w:pPr>
+    </w:p>
+    <w:p>
+      <w:pPr>
+        <w:rPr>
+          <w:lang w:val="en-US"/>
+        </w:rPr>
+      </w:pPr>
+      <w:r>
+        <w:rPr>
+          <w:lang w:val="en-US"/>
+        </w:rPr>
+        <w:lastRenderedPageBreak/>
+        <w:t xml:space="preserve">As Children of the Row Widget are arranged horizontally.  </w:t>
+      </w:r>
+      <w:r>
+        <w:rPr>
+          <w:lang w:val="en-US"/>
+        </w:rPr>
+        <w:br/>
+      </w:r>
+      <w:r>
+        <w:rPr>
+          <w:b/>
+          <w:bCs/>
+          <w:lang w:val="en-US"/>
+        </w:rPr>
+        <w:t>For Row:</w:t>
+      </w:r>
+      <w:r>
+        <w:rPr>
+          <w:lang w:val="en-US"/>
+        </w:rPr>
+        <w:t xml:space="preserve">  </w:t>
+      </w:r>
+      <w:r>
+        <w:rPr>
+          <w:lang w:val="en-US"/>
+        </w:rPr>
+        <w:br/>
+      </w:r>
+      <w:proofErr w:type="spellStart"/>
+      <w:r>
+        <w:rPr>
+          <w:lang w:val="en-US"/>
+        </w:rPr>
+        <w:t>mainAxisAlignment</w:t>
+      </w:r>
+      <w:proofErr w:type="spellEnd"/>
+      <w:r>
+        <w:rPr>
+          <w:lang w:val="en-US"/>
+        </w:rPr>
+        <w:t xml:space="preserve"> = Horizontal Axis  </w:t>
+      </w:r>
+      <w:r>
+        <w:rPr>
+          <w:lang w:val="en-US"/>
+        </w:rPr>
+        <w:br/>
+      </w:r>
+      <w:proofErr w:type="spellStart"/>
+      <w:r>
+        <w:rPr>
+          <w:lang w:val="en-US"/>
+        </w:rPr>
+        <w:t>crossAxisAlignment</w:t>
+      </w:r>
+      <w:proofErr w:type="spellEnd"/>
+      <w:r>
+        <w:rPr>
+          <w:lang w:val="en-US"/>
+        </w:rPr>
+        <w:t xml:space="preserve"> = Vertical Axis  </w:t>
+      </w:r>
+    </w:p>
+    <w:p>
+      <w:pPr>
+        <w:rPr>
+          <w:lang w:val="en-US"/>
+        </w:rPr>
+      </w:pPr>
+      <w:r>
+        <w:rPr>
+          <w:noProof/>
+        </w:rPr>
+        <w:drawing>
+          <wp:inline distT="0" distB="0" distL="0" distR="0" wp14:anchorId="46EE45FD" wp14:editId="65A94357">
+            <wp:extent cx="5731510" cy="3131820"/>
+            <wp:effectExtent l="0" t="0" r="2540" b="0"/>
+            <wp:docPr id="6" name="Picture 6"/>
+            <wp:cNvGraphicFramePr>
+              <a:graphicFrameLocks xmlns:a="http://schemas.openxmlformats.org/drawingml/2006/main" noChangeAspect="1"/>
+            </wp:cNvGraphicFramePr>
+            <a:graphic xmlns:a="http://schemas.openxmlformats.org/drawingml/2006/main">
+              <a:graphicData uri="http://schemas.openxmlformats.org/drawingml/2006/picture">
+                <pic:pic xmlns:pic="http://schemas.openxmlformats.org/drawingml/2006/picture">
+                  <pic:nvPicPr>
+                    <pic:cNvPr id="0" name="Picture 11"/>
+                    <pic:cNvPicPr>
+                      <a:picLocks noChangeAspect="1" noChangeArrowheads="1"/>
+                    </pic:cNvPicPr>
+                  </pic:nvPicPr>
+                  <pic:blipFill>
+                    <a:blip r:embed="rId9">
+                      <a:extLst>
+                        <a:ext uri="{28A0092B-C50C-407E-A947-70E740481C1C}">
+                          <a14:useLocalDpi xmlns:a14="http://schemas.microsoft.com/office/drawing/2010/main" val="0"/>
+                        </a:ext>
+                      </a:extLst>
+                    </a:blip>
+                    <a:srcRect/>
+                    <a:stretch>
+                      <a:fillRect/>
+                    </a:stretch>
+                  </pic:blipFill>
+                  <pic:spPr bwMode="auto">
+                    <a:xfrm>
+                      <a:off x="0" y="0"/>
+                      <a:ext cx="5731510" cy="3131820"/>
+                    </a:xfrm>
+                    <a:prstGeom prst="rect">
+                      <a:avLst/>
+                    </a:prstGeom>
+                    <a:noFill/>
+                    <a:ln>
+                      <a:noFill/>
+                    </a:ln>
+                  </pic:spPr>
+                </pic:pic>
+              </a:graphicData>
+            </a:graphic>
+          </wp:inline>
+        </w:drawing>
+      </w:r>
+      <w:r>
+        <w:rPr>
+          <w:lang w:val="en-US"/>
+        </w:rPr>
+        <w:br/>
+      </w:r>
+      <w:r>
+        <w:rPr>
+          <w:b/>
+          <w:bCs/>
+          <w:lang w:val="en-US"/>
+        </w:rPr>
+        <w:t>For Column:</w:t>
+      </w:r>
+      <w:r>
+        <w:rPr>
+          <w:b/>
+          <w:bCs/>
+          <w:lang w:val="en-US"/>
+        </w:rPr>
+        <w:br/>
+      </w:r>
+      <w:proofErr w:type="spellStart"/>
+      <w:r>
+        <w:rPr>
+          <w:lang w:val="en-US"/>
+        </w:rPr>
+        <w:t>mainAxisAlignment</w:t>
+      </w:r>
+      <w:proofErr w:type="spellEnd"/>
+      <w:r>
+        <w:rPr>
+          <w:lang w:val="en-US"/>
+        </w:rPr>
+        <w:t xml:space="preserve"> = Vertical Axis  </w:t>
+      </w:r>
+      <w:r>
+        <w:rPr>
+          <w:lang w:val="en-US"/>
+        </w:rPr>
+        <w:br/>
+      </w:r>
+      <w:proofErr w:type="spellStart"/>
+      <w:r>
+        <w:rPr>
+          <w:lang w:val="en-US"/>
+        </w:rPr>
+        <w:t>crossAxisAlignment</w:t>
+      </w:r>
+      <w:proofErr w:type="spellEnd"/>
+      <w:r>
+        <w:rPr>
+          <w:lang w:val="en-US"/>
+        </w:rPr>
+        <w:t xml:space="preserve"> = Horizontal Axis</w:t>
+      </w:r>
+      <w:r>
+        <w:rPr>
+          <w:lang w:val="en-US"/>
+        </w:rPr>
+        <w:br/>
+      </w:r>
+      <w:r>
+        <w:rPr>
+          <w:lang w:val="en-US"/>
+        </w:rPr>
+        <w:br/>
+      </w:r>
+      <w:r>
+        <w:rPr>
+          <w:noProof/>
+        </w:rPr>
+        <w:drawing>
+          <wp:inline distT="0" distB="0" distL="0" distR="0" wp14:anchorId="5E90D4FA" wp14:editId="04A04239">
+            <wp:extent cx="2144395" cy="4004442"/>
+            <wp:effectExtent l="0" t="0" r="8255" b="0"/>
+            <wp:docPr id="7" name="Picture 7"/>
+            <wp:cNvGraphicFramePr>
+              <a:graphicFrameLocks xmlns:a="http://schemas.openxmlformats.org/drawingml/2006/main" noChangeAspect="1"/>
+            </wp:cNvGraphicFramePr>
+            <a:graphic xmlns:a="http://schemas.openxmlformats.org/drawingml/2006/main">
+              <a:graphicData uri="http://schemas.openxmlformats.org/drawingml/2006/picture">
+                <pic:pic xmlns:pic="http://schemas.openxmlformats.org/drawingml/2006/picture">
+                  <pic:nvPicPr>
+                    <pic:cNvPr id="0" name="Picture 13"/>
+                    <pic:cNvPicPr>
+                      <a:picLocks noChangeAspect="1" noChangeArrowheads="1"/>
+                    </pic:cNvPicPr>
+                  </pic:nvPicPr>
+                  <pic:blipFill>
+                    <a:blip r:embed="rId10">
+                      <a:extLst>
+                        <a:ext uri="{28A0092B-C50C-407E-A947-70E740481C1C}">
+                          <a14:useLocalDpi xmlns:a14="http://schemas.microsoft.com/office/drawing/2010/main" val="0"/>
+                        </a:ext>
+                      </a:extLst>
+                    </a:blip>
+                    <a:srcRect/>
+                    <a:stretch>
+                      <a:fillRect/>
+                    </a:stretch>
+                  </pic:blipFill>
+                  <pic:spPr bwMode="auto">
+                    <a:xfrm>
+                      <a:off x="0" y="0"/>
+                      <a:ext cx="2145574" cy="4006643"/>
+                    </a:xfrm>
+                    <a:prstGeom prst="rect">
+                      <a:avLst/>
+                    </a:prstGeom>
+                    <a:noFill/>
+                    <a:ln>
+                      <a:noFill/>
+                    </a:ln>
+                  </pic:spPr>
+                </pic:pic>
+              </a:graphicData>
+            </a:graphic>
+          </wp:inline>
+        </w:drawing>
+      </w:r>
+    </w:p>
+    <w:p>
+      <w:pPr>
+        <w:rPr>
+          <w:b/>
+          <w:bCs/>
+          <w:sz w:val="28"/>
+          <w:szCs w:val="24"/>
+          <w:lang w:val="en-US"/>
+        </w:rPr>
+      </w:pPr>
+      <w:r>
+        <w:rPr>
+          <w:b/>
+          <w:bCs/>
+          <w:sz w:val="28"/>
+          <w:szCs w:val="24"/>
+          <w:lang w:val="en-US"/>
+        </w:rPr>
+        <w:lastRenderedPageBreak/>
+        <w:t>What is the use of Ticker in Flutter?</w:t>
+      </w:r>
+      <w:r>
+        <w:rPr>
+          <w:b/>
+          <w:bCs/>
+          <w:sz w:val="28"/>
+          <w:szCs w:val="24"/>
+          <w:lang w:val="en-US"/>
+        </w:rPr>
+        <w:br/>
+      </w:r>
+      <w:r>
+        <w:rPr>
+          <w:b/>
+          <w:bCs/>
+          <w:sz w:val="28"/>
+          <w:szCs w:val="24"/>
+          <w:lang w:val="en-US"/>
+        </w:rPr>
+        <w:br/>
+      </w:r>
+      <w:r>
+        <w:rPr>
+          <w:lang w:val="en-US"/>
+        </w:rPr>
+        <w:t>We use a ticker to tell how often our animation is refreshed in Flutter. Signals are sent at a constant frequency, such as 60 times per second, using this type of signal-sending class. We understand it better with our watch, which ticks constantly. For each tick, a callback method is provided that has the time since the first tick at each second since it was started. The tickers are synchronized immediately, even if they begin at different times</w:t>
+      </w:r>
+      <w:r>
+        <w:rPr>
+          <w:lang w:val="en-US"/>
+        </w:rPr>
+        <w:br/>
+      </w:r>
+      <w:r>
+        <w:rPr>
+          <w:lang w:val="en-US"/>
+        </w:rPr>
+        <w:br/>
+      </w:r>
+      <w:r>
+        <w:rPr>
+          <w:b/>
+          <w:bCs/>
+          <w:sz w:val="28"/>
+          <w:szCs w:val="24"/>
+          <w:lang w:val="en-US"/>
+        </w:rPr>
+        <w:t xml:space="preserve">What is the use of </w:t>
+      </w:r>
+      <w:proofErr w:type="spellStart"/>
+      <w:r>
+        <w:rPr>
+          <w:b/>
+          <w:bCs/>
+          <w:sz w:val="28"/>
+          <w:szCs w:val="24"/>
+          <w:lang w:val="en-US"/>
+        </w:rPr>
+        <w:t>Mixins</w:t>
+      </w:r>
+      <w:proofErr w:type="spellEnd"/>
+      <w:r>
+        <w:rPr>
+          <w:b/>
+          <w:bCs/>
+          <w:sz w:val="28"/>
+          <w:szCs w:val="24"/>
+          <w:lang w:val="en-US"/>
+        </w:rPr>
+        <w:t>?</w:t>
+      </w:r>
+    </w:p>
+    <w:p>
+      <w:pPr>
+        <w:rPr>
+          <w:lang w:val="en-US"/>
+        </w:rPr>
+      </w:pPr>
+      <w:r>
+        <w:rPr>
+          <w:lang w:val="en-US"/>
+        </w:rPr>
+        <w:t xml:space="preserve">Multiple inheritances are not supported by Dart. Thus, we need </w:t>
+      </w:r>
+      <w:proofErr w:type="spellStart"/>
+      <w:r>
+        <w:rPr>
+          <w:lang w:val="en-US"/>
+        </w:rPr>
+        <w:t>mixins</w:t>
+      </w:r>
+      <w:proofErr w:type="spellEnd"/>
+      <w:r>
+        <w:rPr>
+          <w:lang w:val="en-US"/>
+        </w:rPr>
+        <w:t xml:space="preserve"> to implement multiple inheritances in Flutter/Dart. The use of </w:t>
+      </w:r>
+      <w:proofErr w:type="spellStart"/>
+      <w:r>
+        <w:rPr>
+          <w:lang w:val="en-US"/>
+        </w:rPr>
+        <w:t>mixins</w:t>
+      </w:r>
+      <w:proofErr w:type="spellEnd"/>
+      <w:r>
+        <w:rPr>
+          <w:lang w:val="en-US"/>
+        </w:rPr>
+        <w:t xml:space="preserve"> makes it easy to write reusable class code in multiple class hierarchy levels. </w:t>
+      </w:r>
+      <w:proofErr w:type="spellStart"/>
+      <w:r>
+        <w:rPr>
+          <w:lang w:val="en-US"/>
+        </w:rPr>
+        <w:t>Mixins</w:t>
+      </w:r>
+      <w:proofErr w:type="spellEnd"/>
+      <w:r>
+        <w:rPr>
+          <w:lang w:val="en-US"/>
+        </w:rPr>
+        <w:t xml:space="preserve"> can also be used to provide some utility functions (such</w:t>
+      </w:r>
+      <w:r>
+        <w:rPr>
+          <w:lang w:val="en-US"/>
+        </w:rPr>
+        <w:t xml:space="preserve"> </w:t>
+      </w:r>
+      <w:proofErr w:type="gramStart"/>
+      <w:r>
+        <w:rPr>
+          <w:lang w:val="en-US"/>
+        </w:rPr>
+        <w:t>as</w:t>
+      </w:r>
+      <w:r>
+        <w:rPr>
+          <w:lang w:val="en-US"/>
+        </w:rPr>
+        <w:t xml:space="preserve"> </w:t>
+      </w:r>
+      <w:r>
+        <w:rPr>
+          <w:lang w:val="en-US"/>
+        </w:rPr>
+        <w:t xml:space="preserve"> </w:t>
+      </w:r>
+      <w:proofErr w:type="spellStart"/>
+      <w:r>
+        <w:rPr>
+          <w:lang w:val="en-US"/>
+        </w:rPr>
+        <w:t>RenderSliverHelpers</w:t>
+      </w:r>
+      <w:proofErr w:type="spellEnd"/>
+      <w:proofErr w:type="gramEnd"/>
+      <w:r>
+        <w:rPr>
+          <w:lang w:val="en-US"/>
+        </w:rPr>
+        <w:t xml:space="preserve"> in Flutter)</w:t>
+      </w:r>
+      <w:r>
+        <w:rPr>
+          <w:lang w:val="en-US"/>
+        </w:rPr>
+        <w:br/>
+      </w:r>
+      <w:r>
+        <w:rPr>
+          <w:lang w:val="en-US"/>
+        </w:rPr>
+        <w:br/>
+      </w:r>
+      <w:r>
+        <w:rPr>
+          <w:b/>
+          <w:bCs/>
+          <w:lang w:val="en-US"/>
+        </w:rPr>
+        <w:t>What do you mean by Streams?</w:t>
+      </w:r>
+    </w:p>
+    <w:p>
+      <w:pPr>
+        <w:jc w:val="both"/>
+        <w:rPr>
+          <w:lang w:val="en-US"/>
+        </w:rPr>
+      </w:pPr>
+      <w:r>
+        <w:rPr>
+          <w:lang w:val="en-US"/>
+        </w:rPr>
+        <w:t xml:space="preserve">In asynchronous programming, streams are used to provide a sequence of data in an asynchronous manner. </w:t>
+      </w:r>
+      <w:proofErr w:type="gramStart"/>
+      <w:r>
+        <w:rPr>
+          <w:lang w:val="en-US"/>
+        </w:rPr>
+        <w:t>Similar to</w:t>
+      </w:r>
+      <w:proofErr w:type="gramEnd"/>
+      <w:r>
+        <w:rPr>
+          <w:lang w:val="en-US"/>
+        </w:rPr>
+        <w:t xml:space="preserve"> a pipe, we put a value on one end and a listener receives it on the other. Several listeners can be put into one stream, and </w:t>
+      </w:r>
+      <w:proofErr w:type="gramStart"/>
+      <w:r>
+        <w:rPr>
+          <w:lang w:val="en-US"/>
+        </w:rPr>
+        <w:t>they'll</w:t>
+      </w:r>
+      <w:proofErr w:type="gramEnd"/>
+      <w:r>
+        <w:rPr>
+          <w:lang w:val="en-US"/>
+        </w:rPr>
+        <w:t xml:space="preserve"> all get the same value when they're put in the pipeline. </w:t>
+      </w:r>
+      <w:proofErr w:type="gramStart"/>
+      <w:r>
+        <w:rPr>
+          <w:lang w:val="en-US"/>
+        </w:rPr>
+        <w:t>It's</w:t>
+      </w:r>
+      <w:proofErr w:type="gramEnd"/>
+      <w:r>
+        <w:rPr>
+          <w:lang w:val="en-US"/>
+        </w:rPr>
+        <w:t xml:space="preserve"> possible to create and manage streams through the </w:t>
+      </w:r>
+      <w:proofErr w:type="spellStart"/>
+      <w:r>
+        <w:rPr>
+          <w:lang w:val="en-US"/>
+        </w:rPr>
+        <w:t>SteamController</w:t>
+      </w:r>
+      <w:proofErr w:type="spellEnd"/>
+      <w:r>
+        <w:rPr>
+          <w:lang w:val="en-US"/>
+        </w:rPr>
+        <w:br/>
+      </w:r>
+      <w:r>
+        <w:rPr>
+          <w:lang w:val="en-US"/>
+        </w:rPr>
+        <w:br/>
+      </w:r>
+      <w:r>
+        <w:rPr>
+          <w:b/>
+          <w:bCs/>
+          <w:sz w:val="28"/>
+          <w:szCs w:val="24"/>
+          <w:lang w:val="en-US"/>
+        </w:rPr>
+        <w:t xml:space="preserve">Write difference between Hot reload and Hot </w:t>
+      </w:r>
+      <w:r>
+        <w:rPr>
+          <w:b/>
+          <w:bCs/>
+          <w:sz w:val="28"/>
+          <w:szCs w:val="24"/>
+          <w:lang w:val="en-US"/>
+        </w:rPr>
+        <w:t>restart?</w:t>
+      </w:r>
+    </w:p>
+    <w:p>
+      <w:pPr>
+        <w:jc w:val="both"/>
+        <w:rPr>
+          <w:lang w:val="en-US"/>
+        </w:rPr>
+      </w:pPr>
+      <w:r>
+        <w:rPr>
+          <w:b/>
+          <w:bCs/>
+          <w:lang w:val="en-US"/>
+        </w:rPr>
+        <w:t>Hot Reload</w:t>
+      </w:r>
+      <w:r>
+        <w:rPr>
+          <w:lang w:val="en-US"/>
+        </w:rPr>
+        <w:t>: It is considered an excellent feature of flutter that takes approximately one second to perform its functionality.  With this function, you can make changes, fix bugs, create UIs, and add features easily and quickly. By utilizing the hot reload feature, we can quickly compile the new code in a file and send it to Dart Virtual Machine (DVM). As soon as DVM completes the update, it updates the app's UI. The preserved state is not destroyed in hot reload.</w:t>
+      </w:r>
+    </w:p>
+    <w:p>
+      <w:pPr>
+        <w:jc w:val="both"/>
+        <w:rPr>
+          <w:lang w:val="en-US"/>
+        </w:rPr>
+      </w:pPr>
+      <w:r>
+        <w:rPr>
+          <w:b/>
+          <w:bCs/>
+          <w:lang w:val="en-US"/>
+        </w:rPr>
+        <w:t>Hot Restart</w:t>
+      </w:r>
+      <w:r>
+        <w:rPr>
+          <w:lang w:val="en-US"/>
+        </w:rPr>
+        <w:t xml:space="preserve">: It has a slightly different functionality as compared to a hot reload. In this, the preserved states of our app are destroyed, and the code gets compiled again from the beginning. Although it takes longer than a hot reload, </w:t>
+      </w:r>
+      <w:proofErr w:type="gramStart"/>
+      <w:r>
+        <w:rPr>
+          <w:lang w:val="en-US"/>
+        </w:rPr>
+        <w:t>it's</w:t>
+      </w:r>
+      <w:proofErr w:type="gramEnd"/>
+      <w:r>
+        <w:rPr>
+          <w:lang w:val="en-US"/>
+        </w:rPr>
+        <w:t xml:space="preserve"> faster than a full restart function.</w:t>
+      </w:r>
+    </w:p>
+    <w:p>
+      <w:pPr>
+        <w:jc w:val="both"/>
+        <w:rPr>
+          <w:b/>
+          <w:bCs/>
+          <w:lang w:val="en-US"/>
+        </w:rPr>
+      </w:pPr>
+      <w:r>
+        <w:rPr>
+          <w:lang w:val="en-US"/>
+        </w:rPr>
+        <w:br/>
+      </w:r>
+      <w:r>
+        <w:rPr>
+          <w:b/>
+          <w:bCs/>
+          <w:sz w:val="28"/>
+          <w:szCs w:val="24"/>
+          <w:lang w:val="en-US"/>
+        </w:rPr>
+        <w:t xml:space="preserve">Explain </w:t>
+      </w:r>
+      <w:proofErr w:type="spellStart"/>
+      <w:r>
+        <w:rPr>
+          <w:b/>
+          <w:bCs/>
+          <w:sz w:val="28"/>
+          <w:szCs w:val="24"/>
+          <w:lang w:val="en-US"/>
+        </w:rPr>
+        <w:t>pubspec.yaml</w:t>
+      </w:r>
+      <w:proofErr w:type="spellEnd"/>
+      <w:r>
+        <w:rPr>
+          <w:b/>
+          <w:bCs/>
+          <w:sz w:val="28"/>
+          <w:szCs w:val="24"/>
+          <w:lang w:val="en-US"/>
+        </w:rPr>
+        <w:t xml:space="preserve"> file.</w:t>
+      </w:r>
+    </w:p>
+    <w:p>
+      <w:pPr>
+        <w:jc w:val="both"/>
+        <w:rPr>
+          <w:lang w:val="en-US"/>
+        </w:rPr>
+      </w:pPr>
+      <w:r>
+        <w:rPr>
+          <w:lang w:val="en-US"/>
+        </w:rPr>
+        <w:t xml:space="preserve">The </w:t>
+      </w:r>
+      <w:proofErr w:type="spellStart"/>
+      <w:r>
+        <w:rPr>
+          <w:lang w:val="en-US"/>
+        </w:rPr>
+        <w:t>pubspec.yaml</w:t>
+      </w:r>
+      <w:proofErr w:type="spellEnd"/>
+      <w:r>
+        <w:rPr>
+          <w:lang w:val="en-US"/>
+        </w:rPr>
+        <w:t xml:space="preserve"> file, also known as '</w:t>
+      </w:r>
+      <w:proofErr w:type="spellStart"/>
+      <w:r>
+        <w:rPr>
+          <w:lang w:val="en-US"/>
+        </w:rPr>
+        <w:t>pubspec</w:t>
+      </w:r>
+      <w:proofErr w:type="spellEnd"/>
+      <w:r>
+        <w:rPr>
+          <w:lang w:val="en-US"/>
+        </w:rPr>
+        <w:t xml:space="preserve">', is a file that is included when you create a Flutter project and is located at the top of the project tree. This file contains information about the dependencies like packages and their versions, fonts, etc., that a project requires. It makes sure that the next time you build the project, you will get the same package version. Additionally, you can set constraints for the app. During working with the Flutter project, this configuration file of the project will be required a lot. This specification is written in YAML, which can be read by humans.  </w:t>
+      </w:r>
+    </w:p>
+    <w:p>
+      <w:pPr>
+        <w:jc w:val="both"/>
+        <w:rPr>
+          <w:lang w:val="en-US"/>
+        </w:rPr>
+      </w:pPr>
+      <w:r>
+        <w:rPr>
+          <w:lang w:val="en-US"/>
+        </w:rPr>
+        <w:br/>
+      </w:r>
+    </w:p>
+    <w:p>
+      <w:pPr>
+        <w:jc w:val="both"/>
+        <w:rPr>
+          <w:lang w:val="en-US"/>
+        </w:rPr>
+      </w:pPr>
+      <w:r>
+        <w:rPr>
+          <w:lang w:val="en-US"/>
+        </w:rPr>
+        <w:lastRenderedPageBreak/>
+        <w:br/>
+      </w:r>
+      <w:r>
+        <w:rPr>
+          <w:lang w:val="en-US"/>
+        </w:rPr>
+        <w:t xml:space="preserve">The following are included in this file: </w:t>
+      </w:r>
+    </w:p>
+    <w:p>
+      <w:pPr>
+        <w:pStyle w:val="ListParagraph"/>
+        <w:numPr>
+          <w:ilvl w:val="0"/>
+          <w:numId w:val="5"/>
+        </w:numPr>
+        <w:jc w:val="both"/>
+        <w:rPr>
+          <w:lang w:val="en-US"/>
+        </w:rPr>
+      </w:pPr>
+      <w:r>
+        <w:rPr>
+          <w:lang w:val="en-US"/>
+        </w:rPr>
+        <w:t xml:space="preserve">General project settings, like name of the project, version, description, etc.   </w:t>
+      </w:r>
+    </w:p>
+    <w:p>
+      <w:pPr>
+        <w:pStyle w:val="ListParagraph"/>
+        <w:numPr>
+          <w:ilvl w:val="0"/>
+          <w:numId w:val="5"/>
+        </w:numPr>
+        <w:jc w:val="both"/>
+        <w:rPr>
+          <w:lang w:val="en-US"/>
+        </w:rPr>
+      </w:pPr>
+      <w:r>
+        <w:rPr>
+          <w:lang w:val="en-US"/>
+        </w:rPr>
+        <w:t xml:space="preserve">Dependencies within a project.   </w:t>
+      </w:r>
+    </w:p>
+    <w:p>
+      <w:pPr>
+        <w:pStyle w:val="ListParagraph"/>
+        <w:numPr>
+          <w:ilvl w:val="0"/>
+          <w:numId w:val="5"/>
+        </w:numPr>
+        <w:jc w:val="both"/>
+        <w:rPr>
+          <w:lang w:val="en-US"/>
+        </w:rPr>
+      </w:pPr>
+      <w:r>
+        <w:rPr>
+          <w:lang w:val="en-US"/>
+        </w:rPr>
+        <w:t>The assets of the project (e.g., images, audio, etc.).</w:t>
+      </w:r>
+    </w:p>
+    <w:p>
+      <w:pPr>
+        <w:jc w:val="both"/>
+        <w:rPr>
+          <w:sz w:val="28"/>
+          <w:szCs w:val="24"/>
+          <w:lang w:val="en-US"/>
+        </w:rPr>
+      </w:pPr>
+      <w:r>
+        <w:rPr>
+          <w:b/>
+          <w:bCs/>
+          <w:sz w:val="28"/>
+          <w:szCs w:val="24"/>
+          <w:lang w:val="en-US"/>
+        </w:rPr>
+        <w:t xml:space="preserve">What is await in Flutter? Write </w:t>
+      </w:r>
+      <w:proofErr w:type="gramStart"/>
+      <w:r>
+        <w:rPr>
+          <w:b/>
+          <w:bCs/>
+          <w:sz w:val="28"/>
+          <w:szCs w:val="24"/>
+          <w:lang w:val="en-US"/>
+        </w:rPr>
+        <w:t>it's</w:t>
+      </w:r>
+      <w:proofErr w:type="gramEnd"/>
+      <w:r>
+        <w:rPr>
+          <w:b/>
+          <w:bCs/>
+          <w:sz w:val="28"/>
+          <w:szCs w:val="24"/>
+          <w:lang w:val="en-US"/>
+        </w:rPr>
+        <w:t xml:space="preserve"> usage</w:t>
+      </w:r>
+      <w:r>
+        <w:rPr>
+          <w:sz w:val="28"/>
+          <w:szCs w:val="24"/>
+          <w:lang w:val="en-US"/>
+        </w:rPr>
+        <w:t>.</w:t>
+      </w:r>
+    </w:p>
+    <w:p>
+      <w:pPr>
+        <w:jc w:val="both"/>
+        <w:rPr>
+          <w:lang w:val="en-US"/>
+        </w:rPr>
+      </w:pPr>
+      <w:r>
+        <w:rPr>
+          <w:lang w:val="en-US"/>
+        </w:rPr>
+        <w:t>Until the async method is finished, await interrupts the process flow. Await generally means: Wait here until this function is finished so that you can get its return value. Await can only be used with async. Using this, all currently running functions are put on hold until PF nature is complete.</w:t>
+      </w:r>
+    </w:p>
+    <w:p>
+      <w:pPr>
+        <w:rPr>
+          <w:b/>
+          <w:bCs/>
+          <w:sz w:val="28"/>
+          <w:szCs w:val="24"/>
+          <w:lang w:val="en-US"/>
+        </w:rPr>
+      </w:pPr>
+      <w:r>
+        <w:rPr>
+          <w:b/>
+          <w:bCs/>
+          <w:sz w:val="28"/>
+          <w:szCs w:val="24"/>
+          <w:lang w:val="en-US"/>
+        </w:rPr>
+        <w:t xml:space="preserve">Explain </w:t>
+      </w:r>
+      <w:proofErr w:type="spellStart"/>
+      <w:r>
+        <w:rPr>
+          <w:b/>
+          <w:bCs/>
+          <w:sz w:val="28"/>
+          <w:szCs w:val="24"/>
+          <w:lang w:val="en-US"/>
+        </w:rPr>
+        <w:t>BuildContext</w:t>
+      </w:r>
+      <w:proofErr w:type="spellEnd"/>
+      <w:r>
+        <w:rPr>
+          <w:b/>
+          <w:bCs/>
+          <w:sz w:val="28"/>
+          <w:szCs w:val="24"/>
+          <w:lang w:val="en-US"/>
+        </w:rPr>
+        <w:t>.</w:t>
+      </w:r>
+    </w:p>
+    <w:p>
+      <w:pPr>
+        <w:rPr>
+          <w:lang w:val="en-US"/>
+        </w:rPr>
+      </w:pPr>
+      <w:proofErr w:type="spellStart"/>
+      <w:r>
+        <w:rPr>
+          <w:lang w:val="en-US"/>
+        </w:rPr>
+        <w:t>BuildContexts</w:t>
+      </w:r>
+      <w:proofErr w:type="spellEnd"/>
+      <w:r>
+        <w:rPr>
+          <w:lang w:val="en-US"/>
+        </w:rPr>
+        <w:t xml:space="preserve"> are used to identify or locate widgets in widget trees. Each widget has its own </w:t>
+      </w:r>
+      <w:proofErr w:type="spellStart"/>
+      <w:r>
+        <w:rPr>
+          <w:lang w:val="en-US"/>
+        </w:rPr>
+        <w:t>BuildContext</w:t>
+      </w:r>
+      <w:proofErr w:type="spellEnd"/>
+      <w:r>
+        <w:rPr>
+          <w:lang w:val="en-US"/>
+        </w:rPr>
+        <w:t xml:space="preserve">, i.e., one </w:t>
+      </w:r>
+      <w:proofErr w:type="spellStart"/>
+      <w:r>
+        <w:rPr>
+          <w:lang w:val="en-US"/>
+        </w:rPr>
+        <w:t>BuildContext</w:t>
+      </w:r>
+      <w:proofErr w:type="spellEnd"/>
+      <w:r>
+        <w:rPr>
+          <w:lang w:val="en-US"/>
+        </w:rPr>
+        <w:t xml:space="preserve"> per widget. Basically, </w:t>
+      </w:r>
+      <w:proofErr w:type="gramStart"/>
+      <w:r>
+        <w:rPr>
+          <w:lang w:val="en-US"/>
+        </w:rPr>
+        <w:t>we're</w:t>
+      </w:r>
+      <w:proofErr w:type="gramEnd"/>
+      <w:r>
+        <w:rPr>
+          <w:lang w:val="en-US"/>
+        </w:rPr>
+        <w:t xml:space="preserve"> using it to find references to other widgets and themes. In addition, you can utilize it to interact with widget parents and access widget data</w:t>
+      </w:r>
+    </w:p>
     <w:sectPr>
       <w:pgSz w:w="11906" w:h="16838"/>
       <w:pgMar w:top="1440" w:right="1440" w:bottom="1440" w:left="1440" w:header="708" w:footer="708" w:gutter="0"/>
@@ -11,6 +2249,456 @@
     </w:sectPr>
   </w:body>
 </w:document>
+</file>
+
+<file path=word/numbering.xml><?xml version="1.0" encoding="utf-8"?>
+<w:numbering xmlns:wpc="http://schemas.microsoft.com/office/word/2010/wordprocessingCanvas" xmlns:cx="http://schemas.microsoft.com/office/drawing/2014/chartex" xmlns:cx1="http://schemas.microsoft.com/office/drawing/2015/9/8/chartex" xmlns:cx2="http://schemas.microsoft.com/office/drawing/2015/10/21/chartex" xmlns:cx3="http://schemas.microsoft.com/office/drawing/2016/5/9/chartex" xmlns:cx4="http://schemas.microsoft.com/office/drawing/2016/5/10/chartex" xmlns:cx5="http://schemas.microsoft.com/office/drawing/2016/5/11/chartex" xmlns:cx6="http://schemas.microsoft.com/office/drawing/2016/5/12/chartex" xmlns:cx7="http://schemas.microsoft.com/office/drawing/2016/5/13/chartex" xmlns:cx8="http://schemas.microsoft.com/office/drawing/2016/5/14/chartex" xmlns:mc="http://schemas.openxmlformats.org/markup-compatibility/2006" xmlns:aink="http://schemas.microsoft.com/office/drawing/2016/ink" xmlns:am3d="http://schemas.microsoft.com/office/drawing/2017/model3d" xmlns:o="urn:schemas-microsoft-com:office:office" xmlns:oel="http://schemas.microsoft.com/office/2019/extlst" xmlns:r="http://schemas.openxmlformats.org/officeDocument/2006/relationships" xmlns:m="http://schemas.openxmlformats.org/officeDocument/2006/math" xmlns:v="urn:schemas-microsoft-com:vml" xmlns:wp14="http://schemas.microsoft.com/office/word/2010/wordprocessingDrawing" xmlns:wp="http://schemas.openxmlformats.org/drawingml/2006/wordprocessingDrawing" xmlns:w10="urn:schemas-microsoft-com:office:word" xmlns:w="http://schemas.openxmlformats.org/wordprocessingml/2006/main" xmlns:w14="http://schemas.microsoft.com/office/word/2010/wordml" xmlns:w15="http://schemas.microsoft.com/office/word/2012/wordml" xmlns:w16cex="http://schemas.microsoft.com/office/word/2018/wordml/cex" xmlns:w16cid="http://schemas.microsoft.com/office/word/2016/wordml/cid" xmlns:w16="http://schemas.microsoft.com/office/word/2018/wordml" xmlns:w16sdtdh="http://schemas.microsoft.com/office/word/2020/wordml/sdtdatahash" xmlns:w16se="http://schemas.microsoft.com/office/word/2015/wordml/symex" xmlns:wpg="http://schemas.microsoft.com/office/word/2010/wordprocessingGroup" xmlns:wpi="http://schemas.microsoft.com/office/word/2010/wordprocessingInk" xmlns:wne="http://schemas.microsoft.com/office/word/2006/wordml" xmlns:wps="http://schemas.microsoft.com/office/word/2010/wordprocessingShape" mc:Ignorable="w14 w15 w16se w16cid w16 w16cex w16sdtdh wp14">
+  <w:abstractNum w:abstractNumId="0" w15:restartNumberingAfterBreak="0">
+    <w:nsid w:val="1B025D04"/>
+    <w:multiLevelType w:val="hybridMultilevel"/>
+    <w:tmpl w:val="68620E4E"/>
+    <w:lvl w:ilvl="0" w:tplc="4009000F">
+      <w:start w:val="1"/>
+      <w:numFmt w:val="decimal"/>
+      <w:lvlText w:val="%1."/>
+      <w:lvlJc w:val="left"/>
+      <w:pPr>
+        <w:ind w:left="720" w:hanging="360"/>
+      </w:pPr>
+    </w:lvl>
+    <w:lvl w:ilvl="1" w:tplc="40090019" w:tentative="1">
+      <w:start w:val="1"/>
+      <w:numFmt w:val="lowerLetter"/>
+      <w:lvlText w:val="%2."/>
+      <w:lvlJc w:val="left"/>
+      <w:pPr>
+        <w:ind w:left="1440" w:hanging="360"/>
+      </w:pPr>
+    </w:lvl>
+    <w:lvl w:ilvl="2" w:tplc="4009001B" w:tentative="1">
+      <w:start w:val="1"/>
+      <w:numFmt w:val="lowerRoman"/>
+      <w:lvlText w:val="%3."/>
+      <w:lvlJc w:val="right"/>
+      <w:pPr>
+        <w:ind w:left="2160" w:hanging="180"/>
+      </w:pPr>
+    </w:lvl>
+    <w:lvl w:ilvl="3" w:tplc="4009000F" w:tentative="1">
+      <w:start w:val="1"/>
+      <w:numFmt w:val="decimal"/>
+      <w:lvlText w:val="%4."/>
+      <w:lvlJc w:val="left"/>
+      <w:pPr>
+        <w:ind w:left="2880" w:hanging="360"/>
+      </w:pPr>
+    </w:lvl>
+    <w:lvl w:ilvl="4" w:tplc="40090019" w:tentative="1">
+      <w:start w:val="1"/>
+      <w:numFmt w:val="lowerLetter"/>
+      <w:lvlText w:val="%5."/>
+      <w:lvlJc w:val="left"/>
+      <w:pPr>
+        <w:ind w:left="3600" w:hanging="360"/>
+      </w:pPr>
+    </w:lvl>
+    <w:lvl w:ilvl="5" w:tplc="4009001B" w:tentative="1">
+      <w:start w:val="1"/>
+      <w:numFmt w:val="lowerRoman"/>
+      <w:lvlText w:val="%6."/>
+      <w:lvlJc w:val="right"/>
+      <w:pPr>
+        <w:ind w:left="4320" w:hanging="180"/>
+      </w:pPr>
+    </w:lvl>
+    <w:lvl w:ilvl="6" w:tplc="4009000F" w:tentative="1">
+      <w:start w:val="1"/>
+      <w:numFmt w:val="decimal"/>
+      <w:lvlText w:val="%7."/>
+      <w:lvlJc w:val="left"/>
+      <w:pPr>
+        <w:ind w:left="5040" w:hanging="360"/>
+      </w:pPr>
+    </w:lvl>
+    <w:lvl w:ilvl="7" w:tplc="40090019" w:tentative="1">
+      <w:start w:val="1"/>
+      <w:numFmt w:val="lowerLetter"/>
+      <w:lvlText w:val="%8."/>
+      <w:lvlJc w:val="left"/>
+      <w:pPr>
+        <w:ind w:left="5760" w:hanging="360"/>
+      </w:pPr>
+    </w:lvl>
+    <w:lvl w:ilvl="8" w:tplc="4009001B" w:tentative="1">
+      <w:start w:val="1"/>
+      <w:numFmt w:val="lowerRoman"/>
+      <w:lvlText w:val="%9."/>
+      <w:lvlJc w:val="right"/>
+      <w:pPr>
+        <w:ind w:left="6480" w:hanging="180"/>
+      </w:pPr>
+    </w:lvl>
+  </w:abstractNum>
+  <w:abstractNum w:abstractNumId="1" w15:restartNumberingAfterBreak="0">
+    <w:nsid w:val="30C232FC"/>
+    <w:multiLevelType w:val="hybridMultilevel"/>
+    <w:tmpl w:val="37644926"/>
+    <w:lvl w:ilvl="0" w:tplc="4009000F">
+      <w:start w:val="1"/>
+      <w:numFmt w:val="decimal"/>
+      <w:lvlText w:val="%1."/>
+      <w:lvlJc w:val="left"/>
+      <w:pPr>
+        <w:ind w:left="720" w:hanging="360"/>
+      </w:pPr>
+    </w:lvl>
+    <w:lvl w:ilvl="1" w:tplc="40090019" w:tentative="1">
+      <w:start w:val="1"/>
+      <w:numFmt w:val="lowerLetter"/>
+      <w:lvlText w:val="%2."/>
+      <w:lvlJc w:val="left"/>
+      <w:pPr>
+        <w:ind w:left="1440" w:hanging="360"/>
+      </w:pPr>
+    </w:lvl>
+    <w:lvl w:ilvl="2" w:tplc="4009001B" w:tentative="1">
+      <w:start w:val="1"/>
+      <w:numFmt w:val="lowerRoman"/>
+      <w:lvlText w:val="%3."/>
+      <w:lvlJc w:val="right"/>
+      <w:pPr>
+        <w:ind w:left="2160" w:hanging="180"/>
+      </w:pPr>
+    </w:lvl>
+    <w:lvl w:ilvl="3" w:tplc="4009000F" w:tentative="1">
+      <w:start w:val="1"/>
+      <w:numFmt w:val="decimal"/>
+      <w:lvlText w:val="%4."/>
+      <w:lvlJc w:val="left"/>
+      <w:pPr>
+        <w:ind w:left="2880" w:hanging="360"/>
+      </w:pPr>
+    </w:lvl>
+    <w:lvl w:ilvl="4" w:tplc="40090019" w:tentative="1">
+      <w:start w:val="1"/>
+      <w:numFmt w:val="lowerLetter"/>
+      <w:lvlText w:val="%5."/>
+      <w:lvlJc w:val="left"/>
+      <w:pPr>
+        <w:ind w:left="3600" w:hanging="360"/>
+      </w:pPr>
+    </w:lvl>
+    <w:lvl w:ilvl="5" w:tplc="4009001B" w:tentative="1">
+      <w:start w:val="1"/>
+      <w:numFmt w:val="lowerRoman"/>
+      <w:lvlText w:val="%6."/>
+      <w:lvlJc w:val="right"/>
+      <w:pPr>
+        <w:ind w:left="4320" w:hanging="180"/>
+      </w:pPr>
+    </w:lvl>
+    <w:lvl w:ilvl="6" w:tplc="4009000F" w:tentative="1">
+      <w:start w:val="1"/>
+      <w:numFmt w:val="decimal"/>
+      <w:lvlText w:val="%7."/>
+      <w:lvlJc w:val="left"/>
+      <w:pPr>
+        <w:ind w:left="5040" w:hanging="360"/>
+      </w:pPr>
+    </w:lvl>
+    <w:lvl w:ilvl="7" w:tplc="40090019" w:tentative="1">
+      <w:start w:val="1"/>
+      <w:numFmt w:val="lowerLetter"/>
+      <w:lvlText w:val="%8."/>
+      <w:lvlJc w:val="left"/>
+      <w:pPr>
+        <w:ind w:left="5760" w:hanging="360"/>
+      </w:pPr>
+    </w:lvl>
+    <w:lvl w:ilvl="8" w:tplc="4009001B" w:tentative="1">
+      <w:start w:val="1"/>
+      <w:numFmt w:val="lowerRoman"/>
+      <w:lvlText w:val="%9."/>
+      <w:lvlJc w:val="right"/>
+      <w:pPr>
+        <w:ind w:left="6480" w:hanging="180"/>
+      </w:pPr>
+    </w:lvl>
+  </w:abstractNum>
+  <w:abstractNum w:abstractNumId="2" w15:restartNumberingAfterBreak="0">
+    <w:nsid w:val="5014582E"/>
+    <w:multiLevelType w:val="hybridMultilevel"/>
+    <w:tmpl w:val="B9DA5A36"/>
+    <w:lvl w:ilvl="0" w:tplc="40090013">
+      <w:start w:val="1"/>
+      <w:numFmt w:val="upperRoman"/>
+      <w:lvlText w:val="%1."/>
+      <w:lvlJc w:val="right"/>
+      <w:pPr>
+        <w:ind w:left="720" w:hanging="360"/>
+      </w:pPr>
+    </w:lvl>
+    <w:lvl w:ilvl="1" w:tplc="FFFFFFFF" w:tentative="1">
+      <w:start w:val="1"/>
+      <w:numFmt w:val="lowerLetter"/>
+      <w:lvlText w:val="%2."/>
+      <w:lvlJc w:val="left"/>
+      <w:pPr>
+        <w:ind w:left="1440" w:hanging="360"/>
+      </w:pPr>
+    </w:lvl>
+    <w:lvl w:ilvl="2" w:tplc="FFFFFFFF" w:tentative="1">
+      <w:start w:val="1"/>
+      <w:numFmt w:val="lowerRoman"/>
+      <w:lvlText w:val="%3."/>
+      <w:lvlJc w:val="right"/>
+      <w:pPr>
+        <w:ind w:left="2160" w:hanging="180"/>
+      </w:pPr>
+    </w:lvl>
+    <w:lvl w:ilvl="3" w:tplc="FFFFFFFF" w:tentative="1">
+      <w:start w:val="1"/>
+      <w:numFmt w:val="decimal"/>
+      <w:lvlText w:val="%4."/>
+      <w:lvlJc w:val="left"/>
+      <w:pPr>
+        <w:ind w:left="2880" w:hanging="360"/>
+      </w:pPr>
+    </w:lvl>
+    <w:lvl w:ilvl="4" w:tplc="FFFFFFFF" w:tentative="1">
+      <w:start w:val="1"/>
+      <w:numFmt w:val="lowerLetter"/>
+      <w:lvlText w:val="%5."/>
+      <w:lvlJc w:val="left"/>
+      <w:pPr>
+        <w:ind w:left="3600" w:hanging="360"/>
+      </w:pPr>
+    </w:lvl>
+    <w:lvl w:ilvl="5" w:tplc="FFFFFFFF" w:tentative="1">
+      <w:start w:val="1"/>
+      <w:numFmt w:val="lowerRoman"/>
+      <w:lvlText w:val="%6."/>
+      <w:lvlJc w:val="right"/>
+      <w:pPr>
+        <w:ind w:left="4320" w:hanging="180"/>
+      </w:pPr>
+    </w:lvl>
+    <w:lvl w:ilvl="6" w:tplc="FFFFFFFF" w:tentative="1">
+      <w:start w:val="1"/>
+      <w:numFmt w:val="decimal"/>
+      <w:lvlText w:val="%7."/>
+      <w:lvlJc w:val="left"/>
+      <w:pPr>
+        <w:ind w:left="5040" w:hanging="360"/>
+      </w:pPr>
+    </w:lvl>
+    <w:lvl w:ilvl="7" w:tplc="FFFFFFFF" w:tentative="1">
+      <w:start w:val="1"/>
+      <w:numFmt w:val="lowerLetter"/>
+      <w:lvlText w:val="%8."/>
+      <w:lvlJc w:val="left"/>
+      <w:pPr>
+        <w:ind w:left="5760" w:hanging="360"/>
+      </w:pPr>
+    </w:lvl>
+    <w:lvl w:ilvl="8" w:tplc="FFFFFFFF" w:tentative="1">
+      <w:start w:val="1"/>
+      <w:numFmt w:val="lowerRoman"/>
+      <w:lvlText w:val="%9."/>
+      <w:lvlJc w:val="right"/>
+      <w:pPr>
+        <w:ind w:left="6480" w:hanging="180"/>
+      </w:pPr>
+    </w:lvl>
+  </w:abstractNum>
+  <w:abstractNum w:abstractNumId="3" w15:restartNumberingAfterBreak="0">
+    <w:nsid w:val="5DA84A88"/>
+    <w:multiLevelType w:val="hybridMultilevel"/>
+    <w:tmpl w:val="F872C80C"/>
+    <w:lvl w:ilvl="0" w:tplc="4009000F">
+      <w:start w:val="1"/>
+      <w:numFmt w:val="decimal"/>
+      <w:lvlText w:val="%1."/>
+      <w:lvlJc w:val="left"/>
+      <w:pPr>
+        <w:ind w:left="720" w:hanging="360"/>
+      </w:pPr>
+    </w:lvl>
+    <w:lvl w:ilvl="1" w:tplc="40090019" w:tentative="1">
+      <w:start w:val="1"/>
+      <w:numFmt w:val="lowerLetter"/>
+      <w:lvlText w:val="%2."/>
+      <w:lvlJc w:val="left"/>
+      <w:pPr>
+        <w:ind w:left="1440" w:hanging="360"/>
+      </w:pPr>
+    </w:lvl>
+    <w:lvl w:ilvl="2" w:tplc="4009001B" w:tentative="1">
+      <w:start w:val="1"/>
+      <w:numFmt w:val="lowerRoman"/>
+      <w:lvlText w:val="%3."/>
+      <w:lvlJc w:val="right"/>
+      <w:pPr>
+        <w:ind w:left="2160" w:hanging="180"/>
+      </w:pPr>
+    </w:lvl>
+    <w:lvl w:ilvl="3" w:tplc="4009000F" w:tentative="1">
+      <w:start w:val="1"/>
+      <w:numFmt w:val="decimal"/>
+      <w:lvlText w:val="%4."/>
+      <w:lvlJc w:val="left"/>
+      <w:pPr>
+        <w:ind w:left="2880" w:hanging="360"/>
+      </w:pPr>
+    </w:lvl>
+    <w:lvl w:ilvl="4" w:tplc="40090019" w:tentative="1">
+      <w:start w:val="1"/>
+      <w:numFmt w:val="lowerLetter"/>
+      <w:lvlText w:val="%5."/>
+      <w:lvlJc w:val="left"/>
+      <w:pPr>
+        <w:ind w:left="3600" w:hanging="360"/>
+      </w:pPr>
+    </w:lvl>
+    <w:lvl w:ilvl="5" w:tplc="4009001B" w:tentative="1">
+      <w:start w:val="1"/>
+      <w:numFmt w:val="lowerRoman"/>
+      <w:lvlText w:val="%6."/>
+      <w:lvlJc w:val="right"/>
+      <w:pPr>
+        <w:ind w:left="4320" w:hanging="180"/>
+      </w:pPr>
+    </w:lvl>
+    <w:lvl w:ilvl="6" w:tplc="4009000F" w:tentative="1">
+      <w:start w:val="1"/>
+      <w:numFmt w:val="decimal"/>
+      <w:lvlText w:val="%7."/>
+      <w:lvlJc w:val="left"/>
+      <w:pPr>
+        <w:ind w:left="5040" w:hanging="360"/>
+      </w:pPr>
+    </w:lvl>
+    <w:lvl w:ilvl="7" w:tplc="40090019" w:tentative="1">
+      <w:start w:val="1"/>
+      <w:numFmt w:val="lowerLetter"/>
+      <w:lvlText w:val="%8."/>
+      <w:lvlJc w:val="left"/>
+      <w:pPr>
+        <w:ind w:left="5760" w:hanging="360"/>
+      </w:pPr>
+    </w:lvl>
+    <w:lvl w:ilvl="8" w:tplc="4009001B" w:tentative="1">
+      <w:start w:val="1"/>
+      <w:numFmt w:val="lowerRoman"/>
+      <w:lvlText w:val="%9."/>
+      <w:lvlJc w:val="right"/>
+      <w:pPr>
+        <w:ind w:left="6480" w:hanging="180"/>
+      </w:pPr>
+    </w:lvl>
+  </w:abstractNum>
+  <w:abstractNum w:abstractNumId="4" w15:restartNumberingAfterBreak="0">
+    <w:nsid w:val="72E74897"/>
+    <w:multiLevelType w:val="hybridMultilevel"/>
+    <w:tmpl w:val="293E9474"/>
+    <w:lvl w:ilvl="0" w:tplc="4009000F">
+      <w:start w:val="1"/>
+      <w:numFmt w:val="decimal"/>
+      <w:lvlText w:val="%1."/>
+      <w:lvlJc w:val="left"/>
+      <w:pPr>
+        <w:ind w:left="720" w:hanging="360"/>
+      </w:pPr>
+    </w:lvl>
+    <w:lvl w:ilvl="1" w:tplc="40090019" w:tentative="1">
+      <w:start w:val="1"/>
+      <w:numFmt w:val="lowerLetter"/>
+      <w:lvlText w:val="%2."/>
+      <w:lvlJc w:val="left"/>
+      <w:pPr>
+        <w:ind w:left="1440" w:hanging="360"/>
+      </w:pPr>
+    </w:lvl>
+    <w:lvl w:ilvl="2" w:tplc="4009001B" w:tentative="1">
+      <w:start w:val="1"/>
+      <w:numFmt w:val="lowerRoman"/>
+      <w:lvlText w:val="%3."/>
+      <w:lvlJc w:val="right"/>
+      <w:pPr>
+        <w:ind w:left="2160" w:hanging="180"/>
+      </w:pPr>
+    </w:lvl>
+    <w:lvl w:ilvl="3" w:tplc="4009000F" w:tentative="1">
+      <w:start w:val="1"/>
+      <w:numFmt w:val="decimal"/>
+      <w:lvlText w:val="%4."/>
+      <w:lvlJc w:val="left"/>
+      <w:pPr>
+        <w:ind w:left="2880" w:hanging="360"/>
+      </w:pPr>
+    </w:lvl>
+    <w:lvl w:ilvl="4" w:tplc="40090019" w:tentative="1">
+      <w:start w:val="1"/>
+      <w:numFmt w:val="lowerLetter"/>
+      <w:lvlText w:val="%5."/>
+      <w:lvlJc w:val="left"/>
+      <w:pPr>
+        <w:ind w:left="3600" w:hanging="360"/>
+      </w:pPr>
+    </w:lvl>
+    <w:lvl w:ilvl="5" w:tplc="4009001B" w:tentative="1">
+      <w:start w:val="1"/>
+      <w:numFmt w:val="lowerRoman"/>
+      <w:lvlText w:val="%6."/>
+      <w:lvlJc w:val="right"/>
+      <w:pPr>
+        <w:ind w:left="4320" w:hanging="180"/>
+      </w:pPr>
+    </w:lvl>
+    <w:lvl w:ilvl="6" w:tplc="4009000F" w:tentative="1">
+      <w:start w:val="1"/>
+      <w:numFmt w:val="decimal"/>
+      <w:lvlText w:val="%7."/>
+      <w:lvlJc w:val="left"/>
+      <w:pPr>
+        <w:ind w:left="5040" w:hanging="360"/>
+      </w:pPr>
+    </w:lvl>
+    <w:lvl w:ilvl="7" w:tplc="40090019" w:tentative="1">
+      <w:start w:val="1"/>
+      <w:numFmt w:val="lowerLetter"/>
+      <w:lvlText w:val="%8."/>
+      <w:lvlJc w:val="left"/>
+      <w:pPr>
+        <w:ind w:left="5760" w:hanging="360"/>
+      </w:pPr>
+    </w:lvl>
+    <w:lvl w:ilvl="8" w:tplc="4009001B" w:tentative="1">
+      <w:start w:val="1"/>
+      <w:numFmt w:val="lowerRoman"/>
+      <w:lvlText w:val="%9."/>
+      <w:lvlJc w:val="right"/>
+      <w:pPr>
+        <w:ind w:left="6480" w:hanging="180"/>
+      </w:pPr>
+    </w:lvl>
+  </w:abstractNum>
+  <w:num w:numId="1" w16cid:durableId="1321932593">
+    <w:abstractNumId w:val="3"/>
+  </w:num>
+  <w:num w:numId="2" w16cid:durableId="367068733">
+    <w:abstractNumId w:val="4"/>
+  </w:num>
+  <w:num w:numId="3" w16cid:durableId="1596010456">
+    <w:abstractNumId w:val="0"/>
+  </w:num>
+  <w:num w:numId="4" w16cid:durableId="765422200">
+    <w:abstractNumId w:val="2"/>
+  </w:num>
+  <w:num w:numId="5" w16cid:durableId="1105078779">
+    <w:abstractNumId w:val="1"/>
+  </w:num>
+</w:numbering>
 </file>
 
 <file path=word/styles.xml><?xml version="1.0" encoding="utf-8"?>
@@ -415,7 +3103,6 @@
   <w:style w:type="character" w:default="1" w:styleId="DefaultParagraphFont">
     <w:name w:val="Default Paragraph Font"/>
     <w:uiPriority w:val="1"/>
-    <w:semiHidden/>
     <w:unhideWhenUsed/>
   </w:style>
   <w:style w:type="table" w:default="1" w:styleId="TableNormal">
@@ -438,6 +3125,17 @@
     <w:uiPriority w:val="99"/>
     <w:semiHidden/>
     <w:unhideWhenUsed/>
+  </w:style>
+  <w:style w:type="paragraph" w:styleId="ListParagraph">
+    <w:name w:val="List Paragraph"/>
+    <w:basedOn w:val="Normal"/>
+    <w:uiPriority w:val="34"/>
+    <w:qFormat/>
+    <w:rsid w:val="00135892"/>
+    <w:pPr>
+      <w:ind w:left="720"/>
+      <w:contextualSpacing/>
+    </w:pPr>
   </w:style>
 </w:styles>
 </file>

</xml_diff>